<commit_message>
Docker: update to docker compose chap.
</commit_message>
<xml_diff>
--- a/DockerUpAndRunning/4.docx
+++ b/DockerUpAndRunning/4.docx
@@ -4,18 +4,28 @@
   <w:body>
     <w:p>
       <w:pPr>
-        <w:jc w:val="center"/>
-        <w:rPr>
-          <w:sz w:val="40"/>
-          <w:szCs w:val="40"/>
-        </w:rPr>
-      </w:pPr>
-      <w:r>
-        <w:rPr>
-          <w:sz w:val="40"/>
-          <w:szCs w:val="40"/>
-        </w:rPr>
-        <w:t>Chapter 4: Working with Docker Images</w:t>
+        <w:pStyle w:val="Heading1"/>
+        <w:rPr>
+          <w:color w:val="EE0000"/>
+        </w:rPr>
+      </w:pPr>
+      <w:r>
+        <w:rPr>
+          <w:color w:val="EE0000"/>
+        </w:rPr>
+        <w:t>4</w:t>
+      </w:r>
+      <w:r>
+        <w:rPr>
+          <w:color w:val="EE0000"/>
+        </w:rPr>
+        <w:t>.</w:t>
+      </w:r>
+      <w:r>
+        <w:rPr>
+          <w:color w:val="EE0000"/>
+        </w:rPr>
+        <w:t xml:space="preserve"> Working with Docker Images</w:t>
       </w:r>
     </w:p>
     <w:p>
@@ -368,22 +378,36 @@
     </w:p>
     <w:p>
       <w:pPr>
-        <w:pStyle w:val="Heading1"/>
-        <w:rPr>
-          <w:color w:val="FF0000"/>
-        </w:rPr>
-      </w:pPr>
-      <w:r>
-        <w:rPr>
-          <w:color w:val="FF0000"/>
+        <w:pStyle w:val="Heading2"/>
+        <w:rPr>
+          <w:color w:val="3A7C22" w:themeColor="accent6" w:themeShade="BF"/>
+          <w:sz w:val="40"/>
+          <w:szCs w:val="40"/>
+        </w:rPr>
+      </w:pPr>
+      <w:r>
+        <w:rPr>
+          <w:color w:val="3A7C22" w:themeColor="accent6" w:themeShade="BF"/>
+          <w:sz w:val="40"/>
+          <w:szCs w:val="40"/>
         </w:rPr>
         <w:lastRenderedPageBreak/>
-        <w:t xml:space="preserve">1. Anatomy of a </w:t>
+        <w:t>4.</w:t>
+      </w:r>
+      <w:r>
+        <w:rPr>
+          <w:color w:val="3A7C22" w:themeColor="accent6" w:themeShade="BF"/>
+          <w:sz w:val="40"/>
+          <w:szCs w:val="40"/>
+        </w:rPr>
+        <w:t xml:space="preserve">1 Anatomy of a </w:t>
       </w:r>
       <w:proofErr w:type="spellStart"/>
       <w:r>
         <w:rPr>
-          <w:color w:val="FF0000"/>
+          <w:color w:val="3A7C22" w:themeColor="accent6" w:themeShade="BF"/>
+          <w:sz w:val="40"/>
+          <w:szCs w:val="40"/>
         </w:rPr>
         <w:t>Dockerfile</w:t>
       </w:r>
@@ -1057,8 +1081,18 @@
           <w:sz w:val="40"/>
           <w:szCs w:val="40"/>
         </w:rPr>
-        <w:t>run all process</w:t>
-      </w:r>
+        <w:t xml:space="preserve">run all </w:t>
+      </w:r>
+      <w:proofErr w:type="gramStart"/>
+      <w:r>
+        <w:rPr>
+          <w:b/>
+          <w:sz w:val="40"/>
+          <w:szCs w:val="40"/>
+        </w:rPr>
+        <w:t>process</w:t>
+      </w:r>
+      <w:proofErr w:type="gramEnd"/>
       <w:r>
         <w:rPr>
           <w:sz w:val="40"/>
@@ -1066,6 +1100,7 @@
         </w:rPr>
         <w:t xml:space="preserve"> as </w:t>
       </w:r>
+      <w:proofErr w:type="gramStart"/>
       <w:r>
         <w:rPr>
           <w:b/>
@@ -1074,12 +1109,45 @@
         </w:rPr>
         <w:t>root</w:t>
       </w:r>
-      <w:r>
-        <w:rPr>
-          <w:sz w:val="40"/>
-          <w:szCs w:val="40"/>
-        </w:rPr>
-        <w:t xml:space="preserve"> within container, you can USER instruction to change this.</w:t>
+      <w:proofErr w:type="gramEnd"/>
+      <w:r>
+        <w:rPr>
+          <w:sz w:val="40"/>
+          <w:szCs w:val="40"/>
+        </w:rPr>
+        <w:t xml:space="preserve"> within </w:t>
+      </w:r>
+      <w:proofErr w:type="gramStart"/>
+      <w:r>
+        <w:rPr>
+          <w:sz w:val="40"/>
+          <w:szCs w:val="40"/>
+        </w:rPr>
+        <w:t>container</w:t>
+      </w:r>
+      <w:proofErr w:type="gramEnd"/>
+      <w:r>
+        <w:rPr>
+          <w:sz w:val="40"/>
+          <w:szCs w:val="40"/>
+        </w:rPr>
+        <w:t xml:space="preserve">, you can USER </w:t>
+      </w:r>
+      <w:proofErr w:type="gramStart"/>
+      <w:r>
+        <w:rPr>
+          <w:sz w:val="40"/>
+          <w:szCs w:val="40"/>
+        </w:rPr>
+        <w:t>instruction</w:t>
+      </w:r>
+      <w:proofErr w:type="gramEnd"/>
+      <w:r>
+        <w:rPr>
+          <w:sz w:val="40"/>
+          <w:szCs w:val="40"/>
+        </w:rPr>
+        <w:t xml:space="preserve"> to change this.</w:t>
       </w:r>
     </w:p>
     <w:p>
@@ -1438,16 +1506,28 @@
     </w:p>
     <w:p>
       <w:pPr>
-        <w:pStyle w:val="Heading1"/>
-        <w:rPr>
-          <w:color w:val="FF0000"/>
-        </w:rPr>
-      </w:pPr>
-      <w:r>
-        <w:rPr>
-          <w:color w:val="FF0000"/>
-        </w:rPr>
-        <w:t>2. Building an Image</w:t>
+        <w:pStyle w:val="Heading2"/>
+        <w:rPr>
+          <w:color w:val="3A7C22" w:themeColor="accent6" w:themeShade="BF"/>
+          <w:sz w:val="40"/>
+          <w:szCs w:val="40"/>
+        </w:rPr>
+      </w:pPr>
+      <w:r>
+        <w:rPr>
+          <w:color w:val="3A7C22" w:themeColor="accent6" w:themeShade="BF"/>
+          <w:sz w:val="40"/>
+          <w:szCs w:val="40"/>
+        </w:rPr>
+        <w:t>4.</w:t>
+      </w:r>
+      <w:r>
+        <w:rPr>
+          <w:color w:val="3A7C22" w:themeColor="accent6" w:themeShade="BF"/>
+          <w:sz w:val="40"/>
+          <w:szCs w:val="40"/>
+        </w:rPr>
+        <w:t>2 Building an Image</w:t>
       </w:r>
     </w:p>
     <w:p>
@@ -1938,16 +2018,28 @@
     </w:p>
     <w:p>
       <w:pPr>
-        <w:pStyle w:val="Heading1"/>
-        <w:rPr>
-          <w:color w:val="FF0000"/>
-        </w:rPr>
-      </w:pPr>
-      <w:r>
-        <w:rPr>
-          <w:color w:val="FF0000"/>
-        </w:rPr>
-        <w:t>3. Running your Image</w:t>
+        <w:pStyle w:val="Heading2"/>
+        <w:rPr>
+          <w:color w:val="3A7C22" w:themeColor="accent6" w:themeShade="BF"/>
+          <w:sz w:val="40"/>
+          <w:szCs w:val="40"/>
+        </w:rPr>
+      </w:pPr>
+      <w:r>
+        <w:rPr>
+          <w:color w:val="3A7C22" w:themeColor="accent6" w:themeShade="BF"/>
+          <w:sz w:val="40"/>
+          <w:szCs w:val="40"/>
+        </w:rPr>
+        <w:t>4.</w:t>
+      </w:r>
+      <w:r>
+        <w:rPr>
+          <w:color w:val="3A7C22" w:themeColor="accent6" w:themeShade="BF"/>
+          <w:sz w:val="40"/>
+          <w:szCs w:val="40"/>
+        </w:rPr>
+        <w:t>3 Running your Image</w:t>
       </w:r>
     </w:p>
     <w:p>
@@ -2209,12 +2301,19 @@
     </w:p>
     <w:p>
       <w:pPr>
-        <w:pStyle w:val="Heading2"/>
-        <w:rPr>
-          <w:sz w:val="40"/>
-          <w:szCs w:val="40"/>
-        </w:rPr>
-      </w:pPr>
+        <w:pStyle w:val="Heading3"/>
+        <w:rPr>
+          <w:sz w:val="40"/>
+          <w:szCs w:val="40"/>
+        </w:rPr>
+      </w:pPr>
+      <w:r>
+        <w:rPr>
+          <w:sz w:val="40"/>
+          <w:szCs w:val="40"/>
+        </w:rPr>
+        <w:t>4.</w:t>
+      </w:r>
       <w:r>
         <w:rPr>
           <w:sz w:val="40"/>
@@ -2393,12 +2492,19 @@
     </w:p>
     <w:p>
       <w:pPr>
-        <w:pStyle w:val="Heading2"/>
-        <w:rPr>
-          <w:sz w:val="40"/>
-          <w:szCs w:val="40"/>
-        </w:rPr>
-      </w:pPr>
+        <w:pStyle w:val="Heading3"/>
+        <w:rPr>
+          <w:sz w:val="40"/>
+          <w:szCs w:val="40"/>
+        </w:rPr>
+      </w:pPr>
+      <w:r>
+        <w:rPr>
+          <w:sz w:val="40"/>
+          <w:szCs w:val="40"/>
+        </w:rPr>
+        <w:t>4.</w:t>
+      </w:r>
       <w:r>
         <w:rPr>
           <w:sz w:val="40"/>
@@ -2788,16 +2894,36 @@
     </w:p>
     <w:p>
       <w:pPr>
-        <w:pStyle w:val="Heading1"/>
-        <w:rPr>
-          <w:color w:val="FF0000"/>
-        </w:rPr>
-      </w:pPr>
-      <w:r>
-        <w:rPr>
-          <w:color w:val="FF0000"/>
-        </w:rPr>
-        <w:t>4. Custom Base Images</w:t>
+        <w:pStyle w:val="Heading2"/>
+        <w:rPr>
+          <w:color w:val="3A7C22" w:themeColor="accent6" w:themeShade="BF"/>
+          <w:sz w:val="40"/>
+          <w:szCs w:val="40"/>
+        </w:rPr>
+      </w:pPr>
+      <w:r>
+        <w:rPr>
+          <w:color w:val="3A7C22" w:themeColor="accent6" w:themeShade="BF"/>
+          <w:sz w:val="40"/>
+          <w:szCs w:val="40"/>
+        </w:rPr>
+        <w:t>4.</w:t>
+      </w:r>
+      <w:r>
+        <w:rPr>
+          <w:color w:val="3A7C22" w:themeColor="accent6" w:themeShade="BF"/>
+          <w:sz w:val="40"/>
+          <w:szCs w:val="40"/>
+        </w:rPr>
+        <w:t>4</w:t>
+      </w:r>
+      <w:r>
+        <w:rPr>
+          <w:color w:val="3A7C22" w:themeColor="accent6" w:themeShade="BF"/>
+          <w:sz w:val="40"/>
+          <w:szCs w:val="40"/>
+        </w:rPr>
+        <w:t xml:space="preserve"> Custom Base Images</w:t>
       </w:r>
     </w:p>
     <w:p>
@@ -2827,22 +2953,22 @@
           <w:sz w:val="40"/>
           <w:szCs w:val="40"/>
         </w:rPr>
+        <w:t xml:space="preserve">-Build base image on various Linux distributions: </w:t>
+      </w:r>
+    </w:p>
+    <w:p>
+      <w:pPr>
+        <w:rPr>
+          <w:sz w:val="40"/>
+          <w:szCs w:val="40"/>
+        </w:rPr>
+      </w:pPr>
+      <w:r>
+        <w:rPr>
+          <w:sz w:val="40"/>
+          <w:szCs w:val="40"/>
+        </w:rPr>
         <w:lastRenderedPageBreak/>
-        <w:t xml:space="preserve">-Build base image on various Linux distributions: </w:t>
-      </w:r>
-    </w:p>
-    <w:p>
-      <w:pPr>
-        <w:rPr>
-          <w:sz w:val="40"/>
-          <w:szCs w:val="40"/>
-        </w:rPr>
-      </w:pPr>
-      <w:r>
-        <w:rPr>
-          <w:sz w:val="40"/>
-          <w:szCs w:val="40"/>
-        </w:rPr>
         <w:t>(</w:t>
       </w:r>
       <w:r>
@@ -2862,16 +2988,28 @@
     </w:p>
     <w:p>
       <w:pPr>
-        <w:pStyle w:val="Heading1"/>
-        <w:rPr>
-          <w:color w:val="FF0000"/>
-        </w:rPr>
-      </w:pPr>
-      <w:r>
-        <w:rPr>
-          <w:color w:val="FF0000"/>
-        </w:rPr>
-        <w:t>5. Storing Images</w:t>
+        <w:pStyle w:val="Heading2"/>
+        <w:rPr>
+          <w:color w:val="3A7C22" w:themeColor="accent6" w:themeShade="BF"/>
+          <w:sz w:val="40"/>
+          <w:szCs w:val="40"/>
+        </w:rPr>
+      </w:pPr>
+      <w:r>
+        <w:rPr>
+          <w:color w:val="3A7C22" w:themeColor="accent6" w:themeShade="BF"/>
+          <w:sz w:val="40"/>
+          <w:szCs w:val="40"/>
+        </w:rPr>
+        <w:t>4.</w:t>
+      </w:r>
+      <w:r>
+        <w:rPr>
+          <w:color w:val="3A7C22" w:themeColor="accent6" w:themeShade="BF"/>
+          <w:sz w:val="40"/>
+          <w:szCs w:val="40"/>
+        </w:rPr>
+        <w:t>5 Storing Images</w:t>
       </w:r>
     </w:p>
     <w:p>
@@ -2939,12 +3077,19 @@
     </w:p>
     <w:p>
       <w:pPr>
-        <w:pStyle w:val="Heading2"/>
-        <w:rPr>
-          <w:sz w:val="40"/>
-          <w:szCs w:val="40"/>
-        </w:rPr>
-      </w:pPr>
+        <w:pStyle w:val="Heading3"/>
+        <w:rPr>
+          <w:sz w:val="40"/>
+          <w:szCs w:val="40"/>
+        </w:rPr>
+      </w:pPr>
+      <w:r>
+        <w:rPr>
+          <w:sz w:val="40"/>
+          <w:szCs w:val="40"/>
+        </w:rPr>
+        <w:t>4.</w:t>
+      </w:r>
       <w:r>
         <w:rPr>
           <w:sz w:val="40"/>
@@ -3025,12 +3170,19 @@
     </w:p>
     <w:p>
       <w:pPr>
-        <w:pStyle w:val="Heading2"/>
-        <w:rPr>
-          <w:sz w:val="40"/>
-          <w:szCs w:val="40"/>
-        </w:rPr>
-      </w:pPr>
+        <w:pStyle w:val="Heading3"/>
+        <w:rPr>
+          <w:sz w:val="40"/>
+          <w:szCs w:val="40"/>
+        </w:rPr>
+      </w:pPr>
+      <w:r>
+        <w:rPr>
+          <w:sz w:val="40"/>
+          <w:szCs w:val="40"/>
+        </w:rPr>
+        <w:t>4.</w:t>
+      </w:r>
       <w:r>
         <w:rPr>
           <w:sz w:val="40"/>
@@ -3067,15 +3219,7 @@
           <w:sz w:val="40"/>
           <w:szCs w:val="40"/>
         </w:rPr>
-        <w:t xml:space="preserve"> project </w:t>
-      </w:r>
-      <w:r>
-        <w:rPr>
-          <w:sz w:val="40"/>
-          <w:szCs w:val="40"/>
-        </w:rPr>
-        <w:lastRenderedPageBreak/>
-        <w:t>(</w:t>
+        <w:t xml:space="preserve"> project (</w:t>
       </w:r>
       <w:hyperlink r:id="rId30" w:history="1">
         <w:r>
@@ -3092,7 +3236,15 @@
           <w:sz w:val="40"/>
           <w:szCs w:val="40"/>
         </w:rPr>
-        <w:t>) provides the basic functionality that most other registries build upon</w:t>
+        <w:t xml:space="preserve">) provides </w:t>
+      </w:r>
+      <w:r>
+        <w:rPr>
+          <w:sz w:val="40"/>
+          <w:szCs w:val="40"/>
+        </w:rPr>
+        <w:lastRenderedPageBreak/>
+        <w:t>the basic functionality that most other registries build upon</w:t>
       </w:r>
     </w:p>
     <w:p>
@@ -3112,12 +3264,19 @@
     </w:p>
     <w:p>
       <w:pPr>
-        <w:pStyle w:val="Heading2"/>
-        <w:rPr>
-          <w:sz w:val="40"/>
-          <w:szCs w:val="40"/>
-        </w:rPr>
-      </w:pPr>
+        <w:pStyle w:val="Heading3"/>
+        <w:rPr>
+          <w:sz w:val="40"/>
+          <w:szCs w:val="40"/>
+        </w:rPr>
+      </w:pPr>
+      <w:r>
+        <w:rPr>
+          <w:sz w:val="40"/>
+          <w:szCs w:val="40"/>
+        </w:rPr>
+        <w:t>4.</w:t>
+      </w:r>
       <w:r>
         <w:rPr>
           <w:sz w:val="40"/>
@@ -3143,46 +3302,46 @@
     </w:p>
     <w:p>
       <w:pPr>
-        <w:pStyle w:val="Heading3"/>
-        <w:rPr>
-          <w:color w:val="E97132" w:themeColor="accent2"/>
-          <w:sz w:val="40"/>
-          <w:szCs w:val="40"/>
-        </w:rPr>
-      </w:pPr>
-      <w:r>
-        <w:rPr>
-          <w:color w:val="E97132" w:themeColor="accent2"/>
-          <w:sz w:val="40"/>
-          <w:szCs w:val="40"/>
-        </w:rPr>
-        <w:t>5.3.1 Creating a Docker Hub account</w:t>
-      </w:r>
-    </w:p>
-    <w:p>
-      <w:pPr>
-        <w:rPr>
-          <w:sz w:val="40"/>
-          <w:szCs w:val="40"/>
-        </w:rPr>
-      </w:pPr>
-    </w:p>
-    <w:p>
-      <w:pPr>
-        <w:pStyle w:val="Heading3"/>
-        <w:rPr>
-          <w:color w:val="E97132" w:themeColor="accent2"/>
-          <w:sz w:val="40"/>
-          <w:szCs w:val="40"/>
-        </w:rPr>
-      </w:pPr>
-      <w:r>
-        <w:rPr>
-          <w:color w:val="E97132" w:themeColor="accent2"/>
-          <w:sz w:val="40"/>
-          <w:szCs w:val="40"/>
-        </w:rPr>
-        <w:t>5.3.2 Logging into a registry</w:t>
+        <w:rPr>
+          <w:sz w:val="40"/>
+          <w:szCs w:val="40"/>
+        </w:rPr>
+      </w:pPr>
+      <w:r>
+        <w:rPr>
+          <w:sz w:val="40"/>
+          <w:szCs w:val="40"/>
+        </w:rPr>
+        <w:t>-</w:t>
+      </w:r>
+      <w:r>
+        <w:rPr>
+          <w:sz w:val="40"/>
+          <w:szCs w:val="40"/>
+        </w:rPr>
+        <w:t>Creating a Docker Hub account</w:t>
+      </w:r>
+    </w:p>
+    <w:p>
+      <w:pPr>
+        <w:rPr>
+          <w:sz w:val="40"/>
+          <w:szCs w:val="40"/>
+        </w:rPr>
+      </w:pPr>
+      <w:r>
+        <w:rPr>
+          <w:sz w:val="40"/>
+          <w:szCs w:val="40"/>
+        </w:rPr>
+        <w:t>-</w:t>
+      </w:r>
+      <w:r>
+        <w:rPr>
+          <w:sz w:val="40"/>
+          <w:szCs w:val="40"/>
+        </w:rPr>
+        <w:t>Logging into a registry</w:t>
       </w:r>
     </w:p>
     <w:p>
@@ -3245,7 +3404,14 @@
           <w:sz w:val="40"/>
           <w:szCs w:val="40"/>
         </w:rPr>
-        <w:t xml:space="preserve">-Docker has written a dotfile in your home directory to cache your information. The permission </w:t>
+        <w:t>+</w:t>
+      </w:r>
+      <w:r>
+        <w:rPr>
+          <w:sz w:val="40"/>
+          <w:szCs w:val="40"/>
+        </w:rPr>
+        <w:t xml:space="preserve">Docker has written a dotfile in your home directory to </w:t>
       </w:r>
       <w:proofErr w:type="gramStart"/>
       <w:r>
@@ -3253,6 +3419,22 @@
           <w:sz w:val="40"/>
           <w:szCs w:val="40"/>
         </w:rPr>
+        <w:t>cache</w:t>
+      </w:r>
+      <w:proofErr w:type="gramEnd"/>
+      <w:r>
+        <w:rPr>
+          <w:sz w:val="40"/>
+          <w:szCs w:val="40"/>
+        </w:rPr>
+        <w:t xml:space="preserve"> your information. The permission </w:t>
+      </w:r>
+      <w:proofErr w:type="gramStart"/>
+      <w:r>
+        <w:rPr>
+          <w:sz w:val="40"/>
+          <w:szCs w:val="40"/>
+        </w:rPr>
         <w:t>are</w:t>
       </w:r>
       <w:proofErr w:type="gramEnd"/>
@@ -3300,15 +3482,7 @@
           <w:sz w:val="40"/>
           <w:szCs w:val="40"/>
         </w:rPr>
-        <w:t xml:space="preserve"> in JSON. This </w:t>
-      </w:r>
-      <w:r>
-        <w:rPr>
-          <w:sz w:val="40"/>
-          <w:szCs w:val="40"/>
-        </w:rPr>
-        <w:lastRenderedPageBreak/>
-        <w:t>configuration file supports storing credentials for multiple registries.</w:t>
+        <w:t xml:space="preserve"> in JSON. This configuration file supports storing credentials for multiple registries.</w:t>
       </w:r>
     </w:p>
     <w:p>
@@ -3327,55 +3501,83 @@
           <w:sz w:val="40"/>
           <w:szCs w:val="40"/>
         </w:rPr>
-        <w:t>-docker logout:</w:t>
-      </w:r>
-    </w:p>
-    <w:p>
-      <w:pPr>
-        <w:pStyle w:val="Heading3"/>
-        <w:rPr>
-          <w:color w:val="E97132" w:themeColor="accent2"/>
-          <w:sz w:val="40"/>
-          <w:szCs w:val="40"/>
-        </w:rPr>
-      </w:pPr>
-      <w:r>
-        <w:rPr>
-          <w:color w:val="E97132" w:themeColor="accent2"/>
-          <w:sz w:val="40"/>
-          <w:szCs w:val="40"/>
-        </w:rPr>
-        <w:t>5.3.3 Pushing images into a repository</w:t>
-      </w:r>
-    </w:p>
-    <w:p>
-      <w:pPr>
-        <w:rPr>
-          <w:sz w:val="40"/>
-          <w:szCs w:val="40"/>
-        </w:rPr>
-      </w:pPr>
-      <w:r>
-        <w:rPr>
-          <w:sz w:val="40"/>
-          <w:szCs w:val="40"/>
-        </w:rPr>
-        <w:t>-Ensure you logged into Docker repository.</w:t>
-      </w:r>
-    </w:p>
-    <w:p>
-      <w:pPr>
-        <w:rPr>
-          <w:sz w:val="40"/>
-          <w:szCs w:val="40"/>
-        </w:rPr>
-      </w:pPr>
-      <w:r>
-        <w:rPr>
-          <w:sz w:val="40"/>
-          <w:szCs w:val="40"/>
-        </w:rPr>
-        <w:t xml:space="preserve">-Earlier, you used docker image build. </w:t>
+        <w:t>+</w:t>
+      </w:r>
+      <w:r>
+        <w:rPr>
+          <w:b/>
+          <w:bCs/>
+          <w:sz w:val="40"/>
+          <w:szCs w:val="40"/>
+        </w:rPr>
+        <w:t>docker logout:</w:t>
+      </w:r>
+    </w:p>
+    <w:p>
+      <w:pPr>
+        <w:rPr>
+          <w:sz w:val="40"/>
+          <w:szCs w:val="40"/>
+        </w:rPr>
+      </w:pPr>
+      <w:r>
+        <w:rPr>
+          <w:sz w:val="40"/>
+          <w:szCs w:val="40"/>
+        </w:rPr>
+        <w:lastRenderedPageBreak/>
+        <w:t>-</w:t>
+      </w:r>
+      <w:r>
+        <w:rPr>
+          <w:sz w:val="40"/>
+          <w:szCs w:val="40"/>
+        </w:rPr>
+        <w:t>Pushing images into a repository</w:t>
+      </w:r>
+    </w:p>
+    <w:p>
+      <w:pPr>
+        <w:rPr>
+          <w:sz w:val="40"/>
+          <w:szCs w:val="40"/>
+        </w:rPr>
+      </w:pPr>
+      <w:r>
+        <w:rPr>
+          <w:sz w:val="40"/>
+          <w:szCs w:val="40"/>
+        </w:rPr>
+        <w:t>+</w:t>
+      </w:r>
+      <w:r>
+        <w:rPr>
+          <w:sz w:val="40"/>
+          <w:szCs w:val="40"/>
+        </w:rPr>
+        <w:t>Ensure you logged into Docker repository.</w:t>
+      </w:r>
+    </w:p>
+    <w:p>
+      <w:pPr>
+        <w:rPr>
+          <w:sz w:val="40"/>
+          <w:szCs w:val="40"/>
+        </w:rPr>
+      </w:pPr>
+      <w:r>
+        <w:rPr>
+          <w:sz w:val="40"/>
+          <w:szCs w:val="40"/>
+        </w:rPr>
+        <w:t>+</w:t>
+      </w:r>
+      <w:r>
+        <w:rPr>
+          <w:sz w:val="40"/>
+          <w:szCs w:val="40"/>
+        </w:rPr>
+        <w:t xml:space="preserve">Earlier, you used docker image build. </w:t>
       </w:r>
       <w:proofErr w:type="gramStart"/>
       <w:r>
@@ -3413,7 +3615,14 @@
           <w:sz w:val="40"/>
           <w:szCs w:val="40"/>
         </w:rPr>
-        <w:t>-When building image locally, registry and repository name can be anything. But uploading image to registry, you need to match the login. You can edit tags on image:</w:t>
+        <w:t>+</w:t>
+      </w:r>
+      <w:r>
+        <w:rPr>
+          <w:sz w:val="40"/>
+          <w:szCs w:val="40"/>
+        </w:rPr>
+        <w:t>When building image locally, registry and repository name can be anything. But uploading image to registry, you need to match the login. You can edit tags on image:</w:t>
       </w:r>
     </w:p>
     <w:p>
@@ -3476,7 +3685,14 @@
           <w:sz w:val="40"/>
           <w:szCs w:val="40"/>
         </w:rPr>
-        <w:t>-If you need to rebuild image, run:</w:t>
+        <w:t>+</w:t>
+      </w:r>
+      <w:r>
+        <w:rPr>
+          <w:sz w:val="40"/>
+          <w:szCs w:val="40"/>
+        </w:rPr>
+        <w:t>If you need to rebuild image, run:</w:t>
       </w:r>
     </w:p>
     <w:p>
@@ -3539,7 +3755,14 @@
           <w:sz w:val="40"/>
           <w:szCs w:val="40"/>
         </w:rPr>
-        <w:t xml:space="preserve">-Check: docker image ls or </w:t>
+        <w:t>+</w:t>
+      </w:r>
+      <w:r>
+        <w:rPr>
+          <w:sz w:val="40"/>
+          <w:szCs w:val="40"/>
+        </w:rPr>
+        <w:t xml:space="preserve">Check: docker image ls or </w:t>
       </w:r>
       <w:r>
         <w:rPr>
@@ -3594,7 +3817,14 @@
           <w:sz w:val="40"/>
           <w:szCs w:val="40"/>
         </w:rPr>
-        <w:t xml:space="preserve">-At this point you can upload image to Docker repository: </w:t>
+        <w:t>+</w:t>
+      </w:r>
+      <w:r>
+        <w:rPr>
+          <w:sz w:val="40"/>
+          <w:szCs w:val="40"/>
+        </w:rPr>
+        <w:t xml:space="preserve">At this point you can upload image to Docker repository: </w:t>
       </w:r>
     </w:p>
     <w:p>
@@ -3608,7 +3838,6 @@
         <w:rPr>
           <w:noProof/>
         </w:rPr>
-        <w:lastRenderedPageBreak/>
         <w:drawing>
           <wp:inline distT="0" distB="0" distL="0" distR="0" wp14:anchorId="3F25EA13" wp14:editId="2C91B5A4">
             <wp:extent cx="3022755" cy="241312"/>
@@ -3658,7 +3887,14 @@
           <w:sz w:val="40"/>
           <w:szCs w:val="40"/>
         </w:rPr>
-        <w:t>-Anyone in world can now download it:</w:t>
+        <w:t>+</w:t>
+      </w:r>
+      <w:r>
+        <w:rPr>
+          <w:sz w:val="40"/>
+          <w:szCs w:val="40"/>
+        </w:rPr>
+        <w:t>Anyone in world can now download it:</w:t>
       </w:r>
     </w:p>
     <w:p>
@@ -3711,35 +3947,47 @@
     </w:p>
     <w:p>
       <w:pPr>
-        <w:pStyle w:val="Heading3"/>
-        <w:rPr>
-          <w:color w:val="E97132" w:themeColor="accent2"/>
-          <w:sz w:val="40"/>
-          <w:szCs w:val="40"/>
-        </w:rPr>
-      </w:pPr>
-      <w:r>
-        <w:rPr>
-          <w:color w:val="E97132" w:themeColor="accent2"/>
-          <w:sz w:val="40"/>
-          <w:szCs w:val="40"/>
-        </w:rPr>
-        <w:t>5.3.4 Exploring images in Docker Hub</w:t>
-      </w:r>
-    </w:p>
-    <w:p>
-      <w:pPr>
-        <w:rPr>
-          <w:sz w:val="40"/>
-          <w:szCs w:val="40"/>
-        </w:rPr>
-      </w:pPr>
-      <w:r>
-        <w:rPr>
-          <w:sz w:val="40"/>
-          <w:szCs w:val="40"/>
-        </w:rPr>
-        <w:t>-To use Docker Hub to explore what images are available, use: docker search to find images in name or description</w:t>
+        <w:rPr>
+          <w:sz w:val="40"/>
+          <w:szCs w:val="40"/>
+        </w:rPr>
+      </w:pPr>
+      <w:r>
+        <w:rPr>
+          <w:sz w:val="40"/>
+          <w:szCs w:val="40"/>
+        </w:rPr>
+        <w:lastRenderedPageBreak/>
+        <w:t>-</w:t>
+      </w:r>
+      <w:r>
+        <w:rPr>
+          <w:sz w:val="40"/>
+          <w:szCs w:val="40"/>
+        </w:rPr>
+        <w:t>Exploring images in Docker Hub</w:t>
+      </w:r>
+    </w:p>
+    <w:p>
+      <w:pPr>
+        <w:rPr>
+          <w:sz w:val="40"/>
+          <w:szCs w:val="40"/>
+        </w:rPr>
+      </w:pPr>
+      <w:r>
+        <w:rPr>
+          <w:sz w:val="40"/>
+          <w:szCs w:val="40"/>
+        </w:rPr>
+        <w:t>+</w:t>
+      </w:r>
+      <w:r>
+        <w:rPr>
+          <w:sz w:val="40"/>
+          <w:szCs w:val="40"/>
+        </w:rPr>
+        <w:t>To use Docker Hub to explore what images are available, use: docker search to find images in name or description</w:t>
       </w:r>
     </w:p>
     <w:p>
@@ -3792,20 +4040,19 @@
     </w:p>
     <w:p>
       <w:pPr>
-        <w:rPr>
-          <w:sz w:val="40"/>
-          <w:szCs w:val="40"/>
-        </w:rPr>
-      </w:pPr>
-    </w:p>
-    <w:p>
-      <w:pPr>
-        <w:pStyle w:val="Heading2"/>
-        <w:rPr>
-          <w:sz w:val="40"/>
-          <w:szCs w:val="40"/>
-        </w:rPr>
-      </w:pPr>
+        <w:pStyle w:val="Heading3"/>
+        <w:rPr>
+          <w:sz w:val="40"/>
+          <w:szCs w:val="40"/>
+        </w:rPr>
+      </w:pPr>
+      <w:r>
+        <w:rPr>
+          <w:sz w:val="40"/>
+          <w:szCs w:val="40"/>
+        </w:rPr>
+        <w:t>4.</w:t>
+      </w:r>
       <w:r>
         <w:rPr>
           <w:sz w:val="40"/>
@@ -3879,20 +4126,490 @@
     </w:p>
     <w:p>
       <w:pPr>
+        <w:rPr>
+          <w:sz w:val="40"/>
+          <w:szCs w:val="40"/>
+        </w:rPr>
+      </w:pPr>
+      <w:r>
+        <w:rPr>
+          <w:sz w:val="40"/>
+          <w:szCs w:val="40"/>
+        </w:rPr>
+        <w:t>-</w:t>
+      </w:r>
+      <w:r>
+        <w:rPr>
+          <w:sz w:val="40"/>
+          <w:szCs w:val="40"/>
+        </w:rPr>
+        <w:t>Testing the private registry</w:t>
+      </w:r>
+    </w:p>
+    <w:p>
+      <w:pPr>
+        <w:pStyle w:val="Heading2"/>
+        <w:rPr>
+          <w:color w:val="3A7C22" w:themeColor="accent6" w:themeShade="BF"/>
+          <w:sz w:val="40"/>
+          <w:szCs w:val="40"/>
+        </w:rPr>
+      </w:pPr>
+      <w:r>
+        <w:rPr>
+          <w:color w:val="3A7C22" w:themeColor="accent6" w:themeShade="BF"/>
+          <w:sz w:val="40"/>
+          <w:szCs w:val="40"/>
+        </w:rPr>
+        <w:t>4.</w:t>
+      </w:r>
+      <w:r>
+        <w:rPr>
+          <w:color w:val="3A7C22" w:themeColor="accent6" w:themeShade="BF"/>
+          <w:sz w:val="40"/>
+          <w:szCs w:val="40"/>
+        </w:rPr>
+        <w:t>6. Optimizing Images</w:t>
+      </w:r>
+    </w:p>
+    <w:p>
+      <w:pPr>
         <w:pStyle w:val="Heading3"/>
         <w:rPr>
-          <w:color w:val="E97132" w:themeColor="accent2"/>
-          <w:sz w:val="40"/>
-          <w:szCs w:val="40"/>
-        </w:rPr>
-      </w:pPr>
-      <w:r>
-        <w:rPr>
-          <w:color w:val="E97132" w:themeColor="accent2"/>
-          <w:sz w:val="40"/>
-          <w:szCs w:val="40"/>
-        </w:rPr>
-        <w:t>5.4.1 Testing the private registry</w:t>
+          <w:sz w:val="40"/>
+          <w:szCs w:val="40"/>
+        </w:rPr>
+      </w:pPr>
+      <w:r>
+        <w:rPr>
+          <w:sz w:val="40"/>
+          <w:szCs w:val="40"/>
+        </w:rPr>
+        <w:t>4.</w:t>
+      </w:r>
+      <w:r>
+        <w:rPr>
+          <w:sz w:val="40"/>
+          <w:szCs w:val="40"/>
+        </w:rPr>
+        <w:t xml:space="preserve">6.1 Keeping Images Small </w:t>
+      </w:r>
+    </w:p>
+    <w:p>
+      <w:pPr>
+        <w:rPr>
+          <w:sz w:val="40"/>
+          <w:szCs w:val="40"/>
+        </w:rPr>
+      </w:pPr>
+      <w:r>
+        <w:rPr>
+          <w:sz w:val="40"/>
+          <w:szCs w:val="40"/>
+        </w:rPr>
+        <w:t>-</w:t>
+      </w:r>
+      <w:r>
+        <w:rPr>
+          <w:sz w:val="40"/>
+          <w:szCs w:val="40"/>
+        </w:rPr>
+        <w:t>Multistage builds</w:t>
+      </w:r>
+    </w:p>
+    <w:p>
+      <w:pPr>
+        <w:rPr>
+          <w:sz w:val="40"/>
+          <w:szCs w:val="40"/>
+        </w:rPr>
+      </w:pPr>
+      <w:r>
+        <w:rPr>
+          <w:noProof/>
+        </w:rPr>
+        <w:drawing>
+          <wp:inline distT="0" distB="0" distL="0" distR="0" wp14:anchorId="4E282B5A" wp14:editId="372150BF">
+            <wp:extent cx="3597965" cy="1455331"/>
+            <wp:effectExtent l="0" t="0" r="2540" b="0"/>
+            <wp:docPr id="712334916" name="Picture 1" descr="A screen shot of a computer code&#10;&#10;AI-generated content may be incorrect."/>
+            <wp:cNvGraphicFramePr>
+              <a:graphicFrameLocks xmlns:a="http://schemas.openxmlformats.org/drawingml/2006/main" noChangeAspect="1"/>
+            </wp:cNvGraphicFramePr>
+            <a:graphic xmlns:a="http://schemas.openxmlformats.org/drawingml/2006/main">
+              <a:graphicData uri="http://schemas.openxmlformats.org/drawingml/2006/picture">
+                <pic:pic xmlns:pic="http://schemas.openxmlformats.org/drawingml/2006/picture">
+                  <pic:nvPicPr>
+                    <pic:cNvPr id="712334916" name="Picture 1" descr="A screen shot of a computer code&#10;&#10;AI-generated content may be incorrect."/>
+                    <pic:cNvPicPr/>
+                  </pic:nvPicPr>
+                  <pic:blipFill>
+                    <a:blip r:embed="rId39"/>
+                    <a:stretch>
+                      <a:fillRect/>
+                    </a:stretch>
+                  </pic:blipFill>
+                  <pic:spPr>
+                    <a:xfrm>
+                      <a:off x="0" y="0"/>
+                      <a:ext cx="3610111" cy="1460244"/>
+                    </a:xfrm>
+                    <a:prstGeom prst="rect">
+                      <a:avLst/>
+                    </a:prstGeom>
+                  </pic:spPr>
+                </pic:pic>
+              </a:graphicData>
+            </a:graphic>
+          </wp:inline>
+        </w:drawing>
+      </w:r>
+    </w:p>
+    <w:p>
+      <w:pPr>
+        <w:rPr>
+          <w:sz w:val="40"/>
+          <w:szCs w:val="40"/>
+        </w:rPr>
+      </w:pPr>
+      <w:r>
+        <w:rPr>
+          <w:sz w:val="40"/>
+          <w:szCs w:val="40"/>
+        </w:rPr>
+        <w:lastRenderedPageBreak/>
+        <w:t>+</w:t>
+      </w:r>
+      <w:r>
+        <w:rPr>
+          <w:sz w:val="40"/>
+          <w:szCs w:val="40"/>
+        </w:rPr>
+        <w:t>COPY –from=builder … allow you to copy the binary that you built in builder image into the current image.</w:t>
+      </w:r>
+    </w:p>
+    <w:p>
+      <w:pPr>
+        <w:rPr>
+          <w:sz w:val="40"/>
+          <w:szCs w:val="40"/>
+        </w:rPr>
+      </w:pPr>
+    </w:p>
+    <w:p>
+      <w:pPr>
+        <w:pStyle w:val="Heading3"/>
+        <w:rPr>
+          <w:sz w:val="40"/>
+          <w:szCs w:val="40"/>
+        </w:rPr>
+      </w:pPr>
+      <w:r>
+        <w:rPr>
+          <w:sz w:val="40"/>
+          <w:szCs w:val="40"/>
+        </w:rPr>
+        <w:t>4.</w:t>
+      </w:r>
+      <w:r>
+        <w:rPr>
+          <w:sz w:val="40"/>
+          <w:szCs w:val="40"/>
+        </w:rPr>
+        <w:t xml:space="preserve">6.2 Layers are additive </w:t>
+      </w:r>
+    </w:p>
+    <w:p>
+      <w:pPr>
+        <w:rPr>
+          <w:sz w:val="40"/>
+          <w:szCs w:val="40"/>
+        </w:rPr>
+      </w:pPr>
+    </w:p>
+    <w:p>
+      <w:pPr>
+        <w:pStyle w:val="Heading3"/>
+        <w:rPr>
+          <w:sz w:val="40"/>
+          <w:szCs w:val="40"/>
+        </w:rPr>
+      </w:pPr>
+      <w:r>
+        <w:rPr>
+          <w:sz w:val="40"/>
+          <w:szCs w:val="40"/>
+        </w:rPr>
+        <w:t>4.</w:t>
+      </w:r>
+      <w:r>
+        <w:rPr>
+          <w:sz w:val="40"/>
+          <w:szCs w:val="40"/>
+        </w:rPr>
+        <w:t>6.3 Utilizing the Layer Cache</w:t>
+      </w:r>
+    </w:p>
+    <w:p>
+      <w:pPr>
+        <w:rPr>
+          <w:sz w:val="40"/>
+          <w:szCs w:val="40"/>
+        </w:rPr>
+      </w:pPr>
+    </w:p>
+    <w:p>
+      <w:pPr>
+        <w:pStyle w:val="Heading3"/>
+        <w:rPr>
+          <w:sz w:val="40"/>
+          <w:szCs w:val="40"/>
+        </w:rPr>
+      </w:pPr>
+      <w:r>
+        <w:rPr>
+          <w:sz w:val="40"/>
+          <w:szCs w:val="40"/>
+        </w:rPr>
+        <w:t>4.</w:t>
+      </w:r>
+      <w:r>
+        <w:rPr>
+          <w:sz w:val="40"/>
+          <w:szCs w:val="40"/>
+        </w:rPr>
+        <w:t>6.4 Directory Caching</w:t>
+      </w:r>
+    </w:p>
+    <w:p>
+      <w:pPr>
+        <w:rPr>
+          <w:sz w:val="40"/>
+          <w:szCs w:val="40"/>
+        </w:rPr>
+      </w:pPr>
+      <w:r>
+        <w:rPr>
+          <w:noProof/>
+        </w:rPr>
+        <w:drawing>
+          <wp:inline distT="0" distB="0" distL="0" distR="0" wp14:anchorId="2CCC52DD" wp14:editId="6EB28C64">
+            <wp:extent cx="5943600" cy="184785"/>
+            <wp:effectExtent l="0" t="0" r="0" b="5715"/>
+            <wp:docPr id="169220117" name="Picture 1"/>
+            <wp:cNvGraphicFramePr>
+              <a:graphicFrameLocks xmlns:a="http://schemas.openxmlformats.org/drawingml/2006/main" noChangeAspect="1"/>
+            </wp:cNvGraphicFramePr>
+            <a:graphic xmlns:a="http://schemas.openxmlformats.org/drawingml/2006/main">
+              <a:graphicData uri="http://schemas.openxmlformats.org/drawingml/2006/picture">
+                <pic:pic xmlns:pic="http://schemas.openxmlformats.org/drawingml/2006/picture">
+                  <pic:nvPicPr>
+                    <pic:cNvPr id="169220117" name=""/>
+                    <pic:cNvPicPr/>
+                  </pic:nvPicPr>
+                  <pic:blipFill>
+                    <a:blip r:embed="rId40"/>
+                    <a:stretch>
+                      <a:fillRect/>
+                    </a:stretch>
+                  </pic:blipFill>
+                  <pic:spPr>
+                    <a:xfrm>
+                      <a:off x="0" y="0"/>
+                      <a:ext cx="5943600" cy="184785"/>
+                    </a:xfrm>
+                    <a:prstGeom prst="rect">
+                      <a:avLst/>
+                    </a:prstGeom>
+                  </pic:spPr>
+                </pic:pic>
+              </a:graphicData>
+            </a:graphic>
+          </wp:inline>
+        </w:drawing>
+      </w:r>
+    </w:p>
+    <w:p>
+      <w:pPr>
+        <w:rPr>
+          <w:sz w:val="40"/>
+          <w:szCs w:val="40"/>
+        </w:rPr>
+      </w:pPr>
+      <w:r>
+        <w:rPr>
+          <w:sz w:val="40"/>
+          <w:szCs w:val="40"/>
+        </w:rPr>
+        <w:t xml:space="preserve">-This line tells </w:t>
+      </w:r>
+      <w:proofErr w:type="spellStart"/>
+      <w:r>
+        <w:rPr>
+          <w:sz w:val="40"/>
+          <w:szCs w:val="40"/>
+        </w:rPr>
+        <w:t>BuildKit</w:t>
+      </w:r>
+      <w:proofErr w:type="spellEnd"/>
+      <w:r>
+        <w:rPr>
+          <w:sz w:val="40"/>
+          <w:szCs w:val="40"/>
+        </w:rPr>
+        <w:t xml:space="preserve"> to mount a caching layer into the container at /root</w:t>
+      </w:r>
+      <w:proofErr w:type="gramStart"/>
+      <w:r>
+        <w:rPr>
+          <w:sz w:val="40"/>
+          <w:szCs w:val="40"/>
+        </w:rPr>
+        <w:t>/.cache</w:t>
+      </w:r>
+      <w:proofErr w:type="gramEnd"/>
+      <w:r>
+        <w:rPr>
+          <w:sz w:val="40"/>
+          <w:szCs w:val="40"/>
+        </w:rPr>
+        <w:t xml:space="preserve">. It will remove the contents of that directory from the resulting </w:t>
+      </w:r>
+      <w:proofErr w:type="gramStart"/>
+      <w:r>
+        <w:rPr>
+          <w:sz w:val="40"/>
+          <w:szCs w:val="40"/>
+        </w:rPr>
+        <w:t>image, and</w:t>
+      </w:r>
+      <w:proofErr w:type="gramEnd"/>
+      <w:r>
+        <w:rPr>
+          <w:sz w:val="40"/>
+          <w:szCs w:val="40"/>
+        </w:rPr>
+        <w:t xml:space="preserve"> be remounted and available to pip in consecutive build.</w:t>
+      </w:r>
+    </w:p>
+    <w:p>
+      <w:pPr>
+        <w:pStyle w:val="Heading2"/>
+        <w:rPr>
+          <w:color w:val="3A7C22" w:themeColor="accent6" w:themeShade="BF"/>
+          <w:sz w:val="40"/>
+          <w:szCs w:val="40"/>
+        </w:rPr>
+      </w:pPr>
+      <w:r>
+        <w:rPr>
+          <w:color w:val="3A7C22" w:themeColor="accent6" w:themeShade="BF"/>
+          <w:sz w:val="40"/>
+          <w:szCs w:val="40"/>
+        </w:rPr>
+        <w:t>4.</w:t>
+      </w:r>
+      <w:r>
+        <w:rPr>
+          <w:color w:val="3A7C22" w:themeColor="accent6" w:themeShade="BF"/>
+          <w:sz w:val="40"/>
+          <w:szCs w:val="40"/>
+        </w:rPr>
+        <w:t>7. Troubleshooting Broken Builds</w:t>
+      </w:r>
+    </w:p>
+    <w:p>
+      <w:pPr>
+        <w:rPr>
+          <w:sz w:val="40"/>
+          <w:szCs w:val="40"/>
+        </w:rPr>
+      </w:pPr>
+    </w:p>
+    <w:p>
+      <w:pPr>
+        <w:pStyle w:val="Heading3"/>
+        <w:rPr>
+          <w:sz w:val="40"/>
+          <w:szCs w:val="40"/>
+        </w:rPr>
+      </w:pPr>
+      <w:r>
+        <w:rPr>
+          <w:sz w:val="40"/>
+          <w:szCs w:val="40"/>
+        </w:rPr>
+        <w:t>4.</w:t>
+      </w:r>
+      <w:r>
+        <w:rPr>
+          <w:sz w:val="40"/>
+          <w:szCs w:val="40"/>
+        </w:rPr>
+        <w:t>7.1 Debugging Pre-</w:t>
+      </w:r>
+      <w:proofErr w:type="spellStart"/>
+      <w:r>
+        <w:rPr>
+          <w:sz w:val="40"/>
+          <w:szCs w:val="40"/>
+        </w:rPr>
+        <w:t>BuildKit</w:t>
+      </w:r>
+      <w:proofErr w:type="spellEnd"/>
+      <w:r>
+        <w:rPr>
+          <w:sz w:val="40"/>
+          <w:szCs w:val="40"/>
+        </w:rPr>
+        <w:t xml:space="preserve"> Images</w:t>
+      </w:r>
+    </w:p>
+    <w:p>
+      <w:pPr>
+        <w:rPr>
+          <w:sz w:val="40"/>
+          <w:szCs w:val="40"/>
+        </w:rPr>
+      </w:pPr>
+    </w:p>
+    <w:p>
+      <w:pPr>
+        <w:pStyle w:val="Heading3"/>
+        <w:rPr>
+          <w:sz w:val="40"/>
+          <w:szCs w:val="40"/>
+        </w:rPr>
+      </w:pPr>
+      <w:r>
+        <w:rPr>
+          <w:sz w:val="40"/>
+          <w:szCs w:val="40"/>
+        </w:rPr>
+        <w:t>4.</w:t>
+      </w:r>
+      <w:r>
+        <w:rPr>
+          <w:sz w:val="40"/>
+          <w:szCs w:val="40"/>
+        </w:rPr>
+        <w:t xml:space="preserve">7.2 Debugging </w:t>
+      </w:r>
+      <w:proofErr w:type="spellStart"/>
+      <w:r>
+        <w:rPr>
+          <w:sz w:val="40"/>
+          <w:szCs w:val="40"/>
+        </w:rPr>
+        <w:t>BuildKit</w:t>
+      </w:r>
+      <w:proofErr w:type="spellEnd"/>
+      <w:r>
+        <w:rPr>
+          <w:sz w:val="40"/>
+          <w:szCs w:val="40"/>
+        </w:rPr>
+        <w:t xml:space="preserve"> Images</w:t>
       </w:r>
     </w:p>
     <w:p>
@@ -3907,14 +4624,15 @@
       <w:pPr>
         <w:pStyle w:val="Heading1"/>
         <w:rPr>
-          <w:color w:val="FF0000"/>
-        </w:rPr>
-      </w:pPr>
-      <w:r>
-        <w:rPr>
-          <w:color w:val="FF0000"/>
-        </w:rPr>
-        <w:t>6. Optimizing Images</w:t>
+          <w:color w:val="EE0000"/>
+        </w:rPr>
+      </w:pPr>
+      <w:r>
+        <w:rPr>
+          <w:color w:val="EE0000"/>
+        </w:rPr>
+        <w:lastRenderedPageBreak/>
+        <w:t>5. Working with Containers</w:t>
       </w:r>
     </w:p>
     <w:p>
@@ -3929,67 +4647,1547 @@
       <w:pPr>
         <w:pStyle w:val="Heading2"/>
         <w:rPr>
-          <w:sz w:val="40"/>
-          <w:szCs w:val="40"/>
-        </w:rPr>
-      </w:pPr>
-      <w:r>
-        <w:rPr>
+          <w:color w:val="3A7C22" w:themeColor="accent6" w:themeShade="BF"/>
+          <w:sz w:val="40"/>
+          <w:szCs w:val="40"/>
+        </w:rPr>
+      </w:pPr>
+      <w:r>
+        <w:rPr>
+          <w:color w:val="3A7C22" w:themeColor="accent6" w:themeShade="BF"/>
+          <w:sz w:val="40"/>
+          <w:szCs w:val="40"/>
+        </w:rPr>
+        <w:t>5.1 What are Containers?</w:t>
+      </w:r>
+    </w:p>
+    <w:p>
+      <w:pPr>
+        <w:rPr>
+          <w:sz w:val="40"/>
+          <w:szCs w:val="40"/>
+        </w:rPr>
+      </w:pPr>
+      <w:r>
+        <w:rPr>
+          <w:noProof/>
+        </w:rPr>
+        <w:drawing>
+          <wp:inline distT="0" distB="0" distL="0" distR="0" wp14:anchorId="7953DF9C" wp14:editId="10D8C611">
+            <wp:extent cx="5943600" cy="639445"/>
+            <wp:effectExtent l="0" t="0" r="0" b="8255"/>
+            <wp:docPr id="544132446" name="Picture 1"/>
+            <wp:cNvGraphicFramePr>
+              <a:graphicFrameLocks xmlns:a="http://schemas.openxmlformats.org/drawingml/2006/main" noChangeAspect="1"/>
+            </wp:cNvGraphicFramePr>
+            <a:graphic xmlns:a="http://schemas.openxmlformats.org/drawingml/2006/main">
+              <a:graphicData uri="http://schemas.openxmlformats.org/drawingml/2006/picture">
+                <pic:pic xmlns:pic="http://schemas.openxmlformats.org/drawingml/2006/picture">
+                  <pic:nvPicPr>
+                    <pic:cNvPr id="544132446" name=""/>
+                    <pic:cNvPicPr/>
+                  </pic:nvPicPr>
+                  <pic:blipFill>
+                    <a:blip r:embed="rId41"/>
+                    <a:stretch>
+                      <a:fillRect/>
+                    </a:stretch>
+                  </pic:blipFill>
+                  <pic:spPr>
+                    <a:xfrm>
+                      <a:off x="0" y="0"/>
+                      <a:ext cx="5943600" cy="639445"/>
+                    </a:xfrm>
+                    <a:prstGeom prst="rect">
+                      <a:avLst/>
+                    </a:prstGeom>
+                  </pic:spPr>
+                </pic:pic>
+              </a:graphicData>
+            </a:graphic>
+          </wp:inline>
+        </w:drawing>
+      </w:r>
+    </w:p>
+    <w:p>
+      <w:pPr>
+        <w:pStyle w:val="Heading3"/>
+        <w:rPr>
+          <w:sz w:val="40"/>
+          <w:szCs w:val="40"/>
+        </w:rPr>
+      </w:pPr>
+      <w:r>
+        <w:rPr>
+          <w:sz w:val="40"/>
+          <w:szCs w:val="40"/>
+        </w:rPr>
+        <w:t>5.1.1 History of Containers</w:t>
+      </w:r>
+    </w:p>
+    <w:p>
+      <w:pPr>
+        <w:rPr>
+          <w:sz w:val="40"/>
+          <w:szCs w:val="40"/>
+        </w:rPr>
+      </w:pPr>
+    </w:p>
+    <w:p>
+      <w:pPr>
+        <w:pStyle w:val="Heading2"/>
+        <w:rPr>
+          <w:color w:val="3A7C22" w:themeColor="accent6" w:themeShade="BF"/>
+          <w:sz w:val="40"/>
+          <w:szCs w:val="40"/>
+        </w:rPr>
+      </w:pPr>
+      <w:r>
+        <w:rPr>
+          <w:color w:val="3A7C22" w:themeColor="accent6" w:themeShade="BF"/>
+          <w:sz w:val="40"/>
+          <w:szCs w:val="40"/>
+        </w:rPr>
+        <w:t>5.2 Creating a Container</w:t>
+      </w:r>
+    </w:p>
+    <w:p>
+      <w:pPr>
+        <w:rPr>
+          <w:sz w:val="40"/>
+          <w:szCs w:val="40"/>
+        </w:rPr>
+      </w:pPr>
+      <w:r>
+        <w:rPr>
+          <w:sz w:val="40"/>
+          <w:szCs w:val="40"/>
+        </w:rPr>
+        <w:t>-docker container run=docker container create + docker container start.</w:t>
+      </w:r>
+    </w:p>
+    <w:p>
+      <w:pPr>
+        <w:pStyle w:val="Heading3"/>
+        <w:rPr>
+          <w:sz w:val="40"/>
+          <w:szCs w:val="40"/>
+        </w:rPr>
+      </w:pPr>
+      <w:r>
+        <w:rPr>
+          <w:sz w:val="40"/>
+          <w:szCs w:val="40"/>
+        </w:rPr>
+        <w:t>5.2.1 Basic Configuration</w:t>
+      </w:r>
+    </w:p>
+    <w:p>
+      <w:pPr>
+        <w:rPr>
+          <w:sz w:val="40"/>
+          <w:szCs w:val="40"/>
+        </w:rPr>
+      </w:pPr>
+      <w:r>
+        <w:rPr>
+          <w:sz w:val="40"/>
+          <w:szCs w:val="40"/>
+        </w:rPr>
+        <w:t>-Container name</w:t>
+      </w:r>
+    </w:p>
+    <w:p>
+      <w:pPr>
+        <w:rPr>
+          <w:sz w:val="40"/>
+          <w:szCs w:val="40"/>
+        </w:rPr>
+      </w:pPr>
+      <w:r>
+        <w:rPr>
+          <w:sz w:val="40"/>
+          <w:szCs w:val="40"/>
+        </w:rPr>
+        <w:t xml:space="preserve">+By default, Docker randomly names the container. To give a specific name, </w:t>
+      </w:r>
+      <w:proofErr w:type="gramStart"/>
+      <w:r>
+        <w:rPr>
+          <w:sz w:val="40"/>
+          <w:szCs w:val="40"/>
+        </w:rPr>
+        <w:t xml:space="preserve">use </w:t>
+      </w:r>
+      <w:r>
+        <w:rPr>
+          <w:b/>
+          <w:bCs/>
+          <w:sz w:val="40"/>
+          <w:szCs w:val="40"/>
+        </w:rPr>
+        <w:t>--name</w:t>
+      </w:r>
+      <w:proofErr w:type="gramEnd"/>
+      <w:r>
+        <w:rPr>
+          <w:sz w:val="40"/>
+          <w:szCs w:val="40"/>
+        </w:rPr>
+        <w:t>:</w:t>
+      </w:r>
+    </w:p>
+    <w:p>
+      <w:pPr>
+        <w:rPr>
+          <w:sz w:val="40"/>
+          <w:szCs w:val="40"/>
+        </w:rPr>
+      </w:pPr>
+      <w:r>
+        <w:rPr>
+          <w:noProof/>
+        </w:rPr>
+        <w:drawing>
+          <wp:inline distT="0" distB="0" distL="0" distR="0" wp14:anchorId="2CCE1E65" wp14:editId="65929D97">
+            <wp:extent cx="5413513" cy="181029"/>
+            <wp:effectExtent l="0" t="0" r="0" b="9525"/>
+            <wp:docPr id="603639800" name="Picture 1"/>
+            <wp:cNvGraphicFramePr>
+              <a:graphicFrameLocks xmlns:a="http://schemas.openxmlformats.org/drawingml/2006/main" noChangeAspect="1"/>
+            </wp:cNvGraphicFramePr>
+            <a:graphic xmlns:a="http://schemas.openxmlformats.org/drawingml/2006/main">
+              <a:graphicData uri="http://schemas.openxmlformats.org/drawingml/2006/picture">
+                <pic:pic xmlns:pic="http://schemas.openxmlformats.org/drawingml/2006/picture">
+                  <pic:nvPicPr>
+                    <pic:cNvPr id="603639800" name=""/>
+                    <pic:cNvPicPr/>
+                  </pic:nvPicPr>
+                  <pic:blipFill>
+                    <a:blip r:embed="rId42"/>
+                    <a:stretch>
+                      <a:fillRect/>
+                    </a:stretch>
+                  </pic:blipFill>
+                  <pic:spPr>
+                    <a:xfrm>
+                      <a:off x="0" y="0"/>
+                      <a:ext cx="5495026" cy="183755"/>
+                    </a:xfrm>
+                    <a:prstGeom prst="rect">
+                      <a:avLst/>
+                    </a:prstGeom>
+                  </pic:spPr>
+                </pic:pic>
+              </a:graphicData>
+            </a:graphic>
+          </wp:inline>
+        </w:drawing>
+      </w:r>
+    </w:p>
+    <w:p>
+      <w:pPr>
+        <w:rPr>
+          <w:sz w:val="40"/>
+          <w:szCs w:val="40"/>
+        </w:rPr>
+      </w:pPr>
+      <w:r>
+        <w:rPr>
+          <w:sz w:val="40"/>
+          <w:szCs w:val="40"/>
+        </w:rPr>
+        <w:t>-Labels</w:t>
+      </w:r>
+    </w:p>
+    <w:p>
+      <w:pPr>
+        <w:rPr>
+          <w:sz w:val="40"/>
+          <w:szCs w:val="40"/>
+        </w:rPr>
+      </w:pPr>
+      <w:r>
+        <w:rPr>
+          <w:sz w:val="40"/>
+          <w:szCs w:val="40"/>
+        </w:rPr>
+        <w:t>-Hostname</w:t>
+      </w:r>
+    </w:p>
+    <w:p>
+      <w:pPr>
+        <w:rPr>
+          <w:sz w:val="40"/>
+          <w:szCs w:val="40"/>
+        </w:rPr>
+      </w:pPr>
+      <w:r>
+        <w:rPr>
+          <w:sz w:val="40"/>
+          <w:szCs w:val="40"/>
+        </w:rPr>
+        <w:t>-Domain Name Service</w:t>
+      </w:r>
+    </w:p>
+    <w:p>
+      <w:pPr>
+        <w:rPr>
+          <w:sz w:val="40"/>
+          <w:szCs w:val="40"/>
+        </w:rPr>
+      </w:pPr>
+      <w:r>
+        <w:rPr>
+          <w:sz w:val="40"/>
+          <w:szCs w:val="40"/>
+        </w:rPr>
+        <w:t>-MAC address</w:t>
+      </w:r>
+    </w:p>
+    <w:p>
+      <w:pPr>
+        <w:rPr>
+          <w:sz w:val="40"/>
+          <w:szCs w:val="40"/>
+        </w:rPr>
+      </w:pPr>
+    </w:p>
+    <w:p>
+      <w:pPr>
+        <w:pStyle w:val="Heading3"/>
+        <w:rPr>
+          <w:sz w:val="40"/>
+          <w:szCs w:val="40"/>
+        </w:rPr>
+      </w:pPr>
+      <w:r>
+        <w:rPr>
+          <w:sz w:val="40"/>
+          <w:szCs w:val="40"/>
+        </w:rPr>
+        <w:t>5.2.2 Storage Volumes</w:t>
+      </w:r>
+    </w:p>
+    <w:p>
+      <w:pPr>
+        <w:rPr>
+          <w:sz w:val="40"/>
+          <w:szCs w:val="40"/>
+        </w:rPr>
+      </w:pPr>
+    </w:p>
+    <w:p>
+      <w:pPr>
+        <w:pStyle w:val="Heading3"/>
+        <w:rPr>
+          <w:sz w:val="40"/>
+          <w:szCs w:val="40"/>
+        </w:rPr>
+      </w:pPr>
+      <w:r>
+        <w:rPr>
+          <w:sz w:val="40"/>
+          <w:szCs w:val="40"/>
+        </w:rPr>
+        <w:t>5.2.3 Resource Quotas</w:t>
+      </w:r>
+    </w:p>
+    <w:p>
+      <w:pPr>
+        <w:rPr>
+          <w:sz w:val="40"/>
+          <w:szCs w:val="40"/>
+        </w:rPr>
+      </w:pPr>
+    </w:p>
+    <w:p>
+      <w:pPr>
+        <w:rPr>
+          <w:sz w:val="40"/>
+          <w:szCs w:val="40"/>
+        </w:rPr>
+      </w:pPr>
+      <w:r>
+        <w:rPr>
+          <w:sz w:val="40"/>
+          <w:szCs w:val="40"/>
+        </w:rPr>
+        <w:t>-CPU shares</w:t>
+      </w:r>
+    </w:p>
+    <w:p>
+      <w:pPr>
+        <w:rPr>
+          <w:sz w:val="40"/>
+          <w:szCs w:val="40"/>
+        </w:rPr>
+      </w:pPr>
+    </w:p>
+    <w:p>
+      <w:pPr>
+        <w:rPr>
+          <w:sz w:val="40"/>
+          <w:szCs w:val="40"/>
+        </w:rPr>
+      </w:pPr>
+      <w:r>
+        <w:rPr>
+          <w:sz w:val="40"/>
+          <w:szCs w:val="40"/>
+        </w:rPr>
+        <w:t>-CPU pinning</w:t>
+      </w:r>
+    </w:p>
+    <w:p>
+      <w:pPr>
+        <w:rPr>
+          <w:sz w:val="40"/>
+          <w:szCs w:val="40"/>
+        </w:rPr>
+      </w:pPr>
+    </w:p>
+    <w:p>
+      <w:pPr>
+        <w:rPr>
+          <w:sz w:val="40"/>
+          <w:szCs w:val="40"/>
+        </w:rPr>
+      </w:pPr>
+      <w:r>
+        <w:rPr>
+          <w:sz w:val="40"/>
+          <w:szCs w:val="40"/>
+        </w:rPr>
+        <w:t>-Simplifying CPU quotas</w:t>
+      </w:r>
+    </w:p>
+    <w:p>
+      <w:pPr>
+        <w:rPr>
+          <w:sz w:val="40"/>
+          <w:szCs w:val="40"/>
+        </w:rPr>
+      </w:pPr>
+    </w:p>
+    <w:p>
+      <w:pPr>
+        <w:rPr>
+          <w:sz w:val="40"/>
+          <w:szCs w:val="40"/>
+        </w:rPr>
+      </w:pPr>
+      <w:r>
+        <w:rPr>
+          <w:sz w:val="40"/>
+          <w:szCs w:val="40"/>
+        </w:rPr>
+        <w:t>-Memory</w:t>
+      </w:r>
+    </w:p>
+    <w:p>
+      <w:pPr>
+        <w:rPr>
+          <w:sz w:val="40"/>
+          <w:szCs w:val="40"/>
+        </w:rPr>
+      </w:pPr>
+    </w:p>
+    <w:p>
+      <w:pPr>
+        <w:rPr>
+          <w:sz w:val="40"/>
+          <w:szCs w:val="40"/>
+        </w:rPr>
+      </w:pPr>
+      <w:r>
+        <w:rPr>
+          <w:sz w:val="40"/>
+          <w:szCs w:val="40"/>
+        </w:rPr>
+        <w:t>-Block I/O</w:t>
+      </w:r>
+    </w:p>
+    <w:p>
+      <w:pPr>
+        <w:rPr>
+          <w:sz w:val="40"/>
+          <w:szCs w:val="40"/>
+        </w:rPr>
+      </w:pPr>
+    </w:p>
+    <w:p>
+      <w:pPr>
+        <w:rPr>
+          <w:sz w:val="40"/>
+          <w:szCs w:val="40"/>
+        </w:rPr>
+      </w:pPr>
+      <w:r>
+        <w:rPr>
+          <w:sz w:val="40"/>
+          <w:szCs w:val="40"/>
+        </w:rPr>
+        <w:t>-</w:t>
+      </w:r>
+      <w:proofErr w:type="spellStart"/>
+      <w:r>
+        <w:rPr>
+          <w:sz w:val="40"/>
+          <w:szCs w:val="40"/>
+        </w:rPr>
+        <w:t>ulimits</w:t>
+      </w:r>
+      <w:proofErr w:type="spellEnd"/>
+    </w:p>
+    <w:p>
+      <w:pPr>
+        <w:rPr>
+          <w:sz w:val="40"/>
+          <w:szCs w:val="40"/>
+        </w:rPr>
+      </w:pPr>
+    </w:p>
+    <w:p>
+      <w:pPr>
+        <w:pStyle w:val="Heading2"/>
+        <w:rPr>
+          <w:color w:val="3A7C22" w:themeColor="accent6" w:themeShade="BF"/>
+          <w:sz w:val="40"/>
+          <w:szCs w:val="40"/>
+        </w:rPr>
+      </w:pPr>
+      <w:r>
+        <w:rPr>
+          <w:color w:val="3A7C22" w:themeColor="accent6" w:themeShade="BF"/>
           <w:sz w:val="40"/>
           <w:szCs w:val="40"/>
         </w:rPr>
         <w:lastRenderedPageBreak/>
-        <w:t xml:space="preserve">6.1 Keeping Images Small </w:t>
-      </w:r>
-    </w:p>
-    <w:p>
-      <w:pPr>
-        <w:rPr>
-          <w:sz w:val="40"/>
-          <w:szCs w:val="40"/>
-        </w:rPr>
-      </w:pPr>
+        <w:t>5.3 Starting a Container</w:t>
+      </w:r>
+    </w:p>
+    <w:p>
+      <w:pPr>
+        <w:rPr>
+          <w:sz w:val="40"/>
+          <w:szCs w:val="40"/>
+        </w:rPr>
+      </w:pPr>
+      <w:r>
+        <w:rPr>
+          <w:sz w:val="40"/>
+          <w:szCs w:val="40"/>
+        </w:rPr>
+        <w:t>-Create a container: docker container create</w:t>
+      </w:r>
+    </w:p>
+    <w:p>
+      <w:pPr>
+        <w:rPr>
+          <w:sz w:val="40"/>
+          <w:szCs w:val="40"/>
+        </w:rPr>
+      </w:pPr>
+      <w:r>
+        <w:rPr>
+          <w:noProof/>
+        </w:rPr>
+        <w:drawing>
+          <wp:inline distT="0" distB="0" distL="0" distR="0" wp14:anchorId="40CCA45B" wp14:editId="0B53A610">
+            <wp:extent cx="3710609" cy="162560"/>
+            <wp:effectExtent l="0" t="0" r="4445" b="8890"/>
+            <wp:docPr id="816855214" name="Picture 1"/>
+            <wp:cNvGraphicFramePr>
+              <a:graphicFrameLocks xmlns:a="http://schemas.openxmlformats.org/drawingml/2006/main" noChangeAspect="1"/>
+            </wp:cNvGraphicFramePr>
+            <a:graphic xmlns:a="http://schemas.openxmlformats.org/drawingml/2006/main">
+              <a:graphicData uri="http://schemas.openxmlformats.org/drawingml/2006/picture">
+                <pic:pic xmlns:pic="http://schemas.openxmlformats.org/drawingml/2006/picture">
+                  <pic:nvPicPr>
+                    <pic:cNvPr id="816855214" name=""/>
+                    <pic:cNvPicPr/>
+                  </pic:nvPicPr>
+                  <pic:blipFill>
+                    <a:blip r:embed="rId43"/>
+                    <a:stretch>
+                      <a:fillRect/>
+                    </a:stretch>
+                  </pic:blipFill>
+                  <pic:spPr>
+                    <a:xfrm>
+                      <a:off x="0" y="0"/>
+                      <a:ext cx="3906290" cy="171133"/>
+                    </a:xfrm>
+                    <a:prstGeom prst="rect">
+                      <a:avLst/>
+                    </a:prstGeom>
+                  </pic:spPr>
+                </pic:pic>
+              </a:graphicData>
+            </a:graphic>
+          </wp:inline>
+        </w:drawing>
+      </w:r>
+    </w:p>
+    <w:p>
+      <w:pPr>
+        <w:rPr>
+          <w:sz w:val="40"/>
+          <w:szCs w:val="40"/>
+        </w:rPr>
+      </w:pPr>
+      <w:r>
+        <w:rPr>
+          <w:sz w:val="40"/>
+          <w:szCs w:val="40"/>
+        </w:rPr>
+        <w:t>-List all containers: docker container ls -a</w:t>
+      </w:r>
+    </w:p>
+    <w:p>
+      <w:pPr>
+        <w:rPr>
+          <w:sz w:val="40"/>
+          <w:szCs w:val="40"/>
+        </w:rPr>
+      </w:pPr>
+      <w:r>
+        <w:rPr>
+          <w:noProof/>
+        </w:rPr>
+        <w:drawing>
+          <wp:inline distT="0" distB="0" distL="0" distR="0" wp14:anchorId="487EB053" wp14:editId="3F3F369F">
+            <wp:extent cx="5391150" cy="180975"/>
+            <wp:effectExtent l="0" t="0" r="0" b="9525"/>
+            <wp:docPr id="692163622" name="Picture 1"/>
+            <wp:cNvGraphicFramePr>
+              <a:graphicFrameLocks xmlns:a="http://schemas.openxmlformats.org/drawingml/2006/main" noChangeAspect="1"/>
+            </wp:cNvGraphicFramePr>
+            <a:graphic xmlns:a="http://schemas.openxmlformats.org/drawingml/2006/main">
+              <a:graphicData uri="http://schemas.openxmlformats.org/drawingml/2006/picture">
+                <pic:pic xmlns:pic="http://schemas.openxmlformats.org/drawingml/2006/picture">
+                  <pic:nvPicPr>
+                    <pic:cNvPr id="692163622" name=""/>
+                    <pic:cNvPicPr/>
+                  </pic:nvPicPr>
+                  <pic:blipFill>
+                    <a:blip r:embed="rId44"/>
+                    <a:stretch>
+                      <a:fillRect/>
+                    </a:stretch>
+                  </pic:blipFill>
+                  <pic:spPr>
+                    <a:xfrm>
+                      <a:off x="0" y="0"/>
+                      <a:ext cx="5391150" cy="180975"/>
+                    </a:xfrm>
+                    <a:prstGeom prst="rect">
+                      <a:avLst/>
+                    </a:prstGeom>
+                  </pic:spPr>
+                </pic:pic>
+              </a:graphicData>
+            </a:graphic>
+          </wp:inline>
+        </w:drawing>
+      </w:r>
+    </w:p>
+    <w:p>
+      <w:pPr>
+        <w:rPr>
+          <w:sz w:val="40"/>
+          <w:szCs w:val="40"/>
+        </w:rPr>
+      </w:pPr>
+      <w:r>
+        <w:rPr>
+          <w:sz w:val="40"/>
+          <w:szCs w:val="40"/>
+        </w:rPr>
+        <w:t>-Start the container: docker container start</w:t>
+      </w:r>
+    </w:p>
+    <w:p>
+      <w:pPr>
+        <w:rPr>
+          <w:sz w:val="40"/>
+          <w:szCs w:val="40"/>
+        </w:rPr>
+      </w:pPr>
+      <w:r>
+        <w:rPr>
+          <w:noProof/>
+        </w:rPr>
+        <w:drawing>
+          <wp:inline distT="0" distB="0" distL="0" distR="0" wp14:anchorId="4E5E6FD3" wp14:editId="17F4C5E0">
+            <wp:extent cx="3857625" cy="209550"/>
+            <wp:effectExtent l="0" t="0" r="9525" b="0"/>
+            <wp:docPr id="1331706463" name="Picture 1"/>
+            <wp:cNvGraphicFramePr>
+              <a:graphicFrameLocks xmlns:a="http://schemas.openxmlformats.org/drawingml/2006/main" noChangeAspect="1"/>
+            </wp:cNvGraphicFramePr>
+            <a:graphic xmlns:a="http://schemas.openxmlformats.org/drawingml/2006/main">
+              <a:graphicData uri="http://schemas.openxmlformats.org/drawingml/2006/picture">
+                <pic:pic xmlns:pic="http://schemas.openxmlformats.org/drawingml/2006/picture">
+                  <pic:nvPicPr>
+                    <pic:cNvPr id="1331706463" name=""/>
+                    <pic:cNvPicPr/>
+                  </pic:nvPicPr>
+                  <pic:blipFill>
+                    <a:blip r:embed="rId45"/>
+                    <a:stretch>
+                      <a:fillRect/>
+                    </a:stretch>
+                  </pic:blipFill>
+                  <pic:spPr>
+                    <a:xfrm>
+                      <a:off x="0" y="0"/>
+                      <a:ext cx="3857625" cy="209550"/>
+                    </a:xfrm>
+                    <a:prstGeom prst="rect">
+                      <a:avLst/>
+                    </a:prstGeom>
+                  </pic:spPr>
+                </pic:pic>
+              </a:graphicData>
+            </a:graphic>
+          </wp:inline>
+        </w:drawing>
+      </w:r>
+    </w:p>
+    <w:p>
+      <w:pPr>
+        <w:pStyle w:val="Heading2"/>
+        <w:rPr>
+          <w:color w:val="3A7C22" w:themeColor="accent6" w:themeShade="BF"/>
+          <w:sz w:val="40"/>
+          <w:szCs w:val="40"/>
+        </w:rPr>
+      </w:pPr>
+      <w:r>
+        <w:rPr>
+          <w:color w:val="3A7C22" w:themeColor="accent6" w:themeShade="BF"/>
+          <w:sz w:val="40"/>
+          <w:szCs w:val="40"/>
+        </w:rPr>
+        <w:t>5.4 Auto-Restarting a Container</w:t>
+      </w:r>
+    </w:p>
+    <w:p>
+      <w:pPr>
+        <w:rPr>
+          <w:sz w:val="40"/>
+          <w:szCs w:val="40"/>
+        </w:rPr>
+      </w:pPr>
+      <w:r>
+        <w:rPr>
+          <w:sz w:val="40"/>
+          <w:szCs w:val="40"/>
+        </w:rPr>
+        <w:t>-Manage restart: --restart: no, always, on-failure:&lt;number&gt; (when the container exists with a nonzero exit code), unless-stopped (restart unless intentionally stop)</w:t>
+      </w:r>
+    </w:p>
+    <w:p>
+      <w:pPr>
+        <w:rPr>
+          <w:sz w:val="40"/>
+          <w:szCs w:val="40"/>
+        </w:rPr>
+      </w:pPr>
+      <w:r>
+        <w:rPr>
+          <w:noProof/>
+        </w:rPr>
+        <w:drawing>
+          <wp:inline distT="0" distB="0" distL="0" distR="0" wp14:anchorId="3F6E3362" wp14:editId="71F0EC7E">
+            <wp:extent cx="5943600" cy="516255"/>
+            <wp:effectExtent l="0" t="0" r="0" b="0"/>
+            <wp:docPr id="1442478523" name="Picture 1"/>
+            <wp:cNvGraphicFramePr>
+              <a:graphicFrameLocks xmlns:a="http://schemas.openxmlformats.org/drawingml/2006/main" noChangeAspect="1"/>
+            </wp:cNvGraphicFramePr>
+            <a:graphic xmlns:a="http://schemas.openxmlformats.org/drawingml/2006/main">
+              <a:graphicData uri="http://schemas.openxmlformats.org/drawingml/2006/picture">
+                <pic:pic xmlns:pic="http://schemas.openxmlformats.org/drawingml/2006/picture">
+                  <pic:nvPicPr>
+                    <pic:cNvPr id="1442478523" name=""/>
+                    <pic:cNvPicPr/>
+                  </pic:nvPicPr>
+                  <pic:blipFill>
+                    <a:blip r:embed="rId46"/>
+                    <a:stretch>
+                      <a:fillRect/>
+                    </a:stretch>
+                  </pic:blipFill>
+                  <pic:spPr>
+                    <a:xfrm>
+                      <a:off x="0" y="0"/>
+                      <a:ext cx="5943600" cy="516255"/>
+                    </a:xfrm>
+                    <a:prstGeom prst="rect">
+                      <a:avLst/>
+                    </a:prstGeom>
+                  </pic:spPr>
+                </pic:pic>
+              </a:graphicData>
+            </a:graphic>
+          </wp:inline>
+        </w:drawing>
+      </w:r>
+    </w:p>
+    <w:p>
+      <w:pPr>
+        <w:pStyle w:val="Heading2"/>
+        <w:rPr>
+          <w:color w:val="3A7C22" w:themeColor="accent6" w:themeShade="BF"/>
+          <w:sz w:val="40"/>
+          <w:szCs w:val="40"/>
+        </w:rPr>
+      </w:pPr>
+      <w:r>
+        <w:rPr>
+          <w:color w:val="3A7C22" w:themeColor="accent6" w:themeShade="BF"/>
+          <w:sz w:val="40"/>
+          <w:szCs w:val="40"/>
+        </w:rPr>
+        <w:t xml:space="preserve">5.5 Stopping a Container </w:t>
+      </w:r>
+    </w:p>
+    <w:p>
+      <w:pPr>
+        <w:rPr>
+          <w:sz w:val="40"/>
+          <w:szCs w:val="40"/>
+        </w:rPr>
+      </w:pPr>
+      <w:r>
+        <w:rPr>
+          <w:sz w:val="40"/>
+          <w:szCs w:val="40"/>
+        </w:rPr>
+        <w:t>-docker container stop, docker container start</w:t>
+      </w:r>
+    </w:p>
+    <w:p>
+      <w:pPr>
+        <w:pStyle w:val="Heading2"/>
+        <w:rPr>
+          <w:color w:val="3A7C22" w:themeColor="accent6" w:themeShade="BF"/>
+          <w:sz w:val="40"/>
+          <w:szCs w:val="40"/>
+        </w:rPr>
+      </w:pPr>
+      <w:r>
+        <w:rPr>
+          <w:color w:val="3A7C22" w:themeColor="accent6" w:themeShade="BF"/>
+          <w:sz w:val="40"/>
+          <w:szCs w:val="40"/>
+        </w:rPr>
+        <w:t>5.6 Killing a Container</w:t>
+      </w:r>
+    </w:p>
+    <w:p>
+      <w:pPr>
+        <w:rPr>
+          <w:sz w:val="40"/>
+          <w:szCs w:val="40"/>
+        </w:rPr>
+      </w:pPr>
+      <w:r>
+        <w:rPr>
+          <w:sz w:val="40"/>
+          <w:szCs w:val="40"/>
+        </w:rPr>
+        <w:t>-docker container kill</w:t>
+      </w:r>
+    </w:p>
+    <w:p>
+      <w:pPr>
+        <w:pStyle w:val="Heading2"/>
+        <w:rPr>
+          <w:color w:val="3A7C22" w:themeColor="accent6" w:themeShade="BF"/>
+          <w:sz w:val="40"/>
+          <w:szCs w:val="40"/>
+        </w:rPr>
+      </w:pPr>
+      <w:r>
+        <w:rPr>
+          <w:color w:val="3A7C22" w:themeColor="accent6" w:themeShade="BF"/>
+          <w:sz w:val="40"/>
+          <w:szCs w:val="40"/>
+        </w:rPr>
+        <w:t>5.7 Pausing and Unpausing a Container</w:t>
+      </w:r>
+    </w:p>
+    <w:p>
+      <w:pPr>
+        <w:rPr>
+          <w:sz w:val="40"/>
+          <w:szCs w:val="40"/>
+        </w:rPr>
+      </w:pPr>
+      <w:r>
+        <w:rPr>
+          <w:sz w:val="40"/>
+          <w:szCs w:val="40"/>
+        </w:rPr>
+        <w:t>-docker container pause &gt;&lt; start</w:t>
+      </w:r>
+    </w:p>
+    <w:p>
+      <w:pPr>
+        <w:pStyle w:val="Heading2"/>
+        <w:rPr>
+          <w:color w:val="3A7C22" w:themeColor="accent6" w:themeShade="BF"/>
+          <w:sz w:val="40"/>
+          <w:szCs w:val="40"/>
+        </w:rPr>
+      </w:pPr>
+      <w:r>
+        <w:rPr>
+          <w:color w:val="3A7C22" w:themeColor="accent6" w:themeShade="BF"/>
+          <w:sz w:val="40"/>
+          <w:szCs w:val="40"/>
+        </w:rPr>
+        <w:lastRenderedPageBreak/>
+        <w:t>5.8 Cleaning up Containers and Images</w:t>
+      </w:r>
+    </w:p>
+    <w:p>
+      <w:pPr>
+        <w:rPr>
+          <w:sz w:val="40"/>
+          <w:szCs w:val="40"/>
+        </w:rPr>
+      </w:pPr>
+      <w:r>
+        <w:rPr>
+          <w:sz w:val="40"/>
+          <w:szCs w:val="40"/>
+        </w:rPr>
+        <w:t>Docker container</w:t>
+      </w:r>
+      <w:r>
+        <w:rPr>
+          <w:sz w:val="40"/>
+          <w:szCs w:val="40"/>
+        </w:rPr>
+        <w:t>/image</w:t>
+      </w:r>
+      <w:r>
+        <w:rPr>
+          <w:sz w:val="40"/>
+          <w:szCs w:val="40"/>
+        </w:rPr>
+        <w:t xml:space="preserve"> rm (-f)</w:t>
+      </w:r>
+    </w:p>
+    <w:p>
+      <w:pPr>
+        <w:rPr>
+          <w:sz w:val="40"/>
+          <w:szCs w:val="40"/>
+        </w:rPr>
+      </w:pPr>
+      <w:r>
+        <w:rPr>
+          <w:noProof/>
+        </w:rPr>
+        <w:drawing>
+          <wp:inline distT="0" distB="0" distL="0" distR="0" wp14:anchorId="7E57991B" wp14:editId="08DE2702">
+            <wp:extent cx="5943600" cy="222885"/>
+            <wp:effectExtent l="0" t="0" r="0" b="5715"/>
+            <wp:docPr id="993351859" name="Picture 1"/>
+            <wp:cNvGraphicFramePr>
+              <a:graphicFrameLocks xmlns:a="http://schemas.openxmlformats.org/drawingml/2006/main" noChangeAspect="1"/>
+            </wp:cNvGraphicFramePr>
+            <a:graphic xmlns:a="http://schemas.openxmlformats.org/drawingml/2006/main">
+              <a:graphicData uri="http://schemas.openxmlformats.org/drawingml/2006/picture">
+                <pic:pic xmlns:pic="http://schemas.openxmlformats.org/drawingml/2006/picture">
+                  <pic:nvPicPr>
+                    <pic:cNvPr id="993351859" name=""/>
+                    <pic:cNvPicPr/>
+                  </pic:nvPicPr>
+                  <pic:blipFill>
+                    <a:blip r:embed="rId47"/>
+                    <a:stretch>
+                      <a:fillRect/>
+                    </a:stretch>
+                  </pic:blipFill>
+                  <pic:spPr>
+                    <a:xfrm>
+                      <a:off x="0" y="0"/>
+                      <a:ext cx="5943600" cy="222885"/>
+                    </a:xfrm>
+                    <a:prstGeom prst="rect">
+                      <a:avLst/>
+                    </a:prstGeom>
+                  </pic:spPr>
+                </pic:pic>
+              </a:graphicData>
+            </a:graphic>
+          </wp:inline>
+        </w:drawing>
+      </w:r>
+    </w:p>
+    <w:p>
+      <w:pPr>
+        <w:rPr>
+          <w:sz w:val="40"/>
+          <w:szCs w:val="40"/>
+        </w:rPr>
+      </w:pPr>
+      <w:r>
+        <w:rPr>
+          <w:noProof/>
+        </w:rPr>
+        <w:drawing>
+          <wp:inline distT="0" distB="0" distL="0" distR="0" wp14:anchorId="6857C90E" wp14:editId="0AC90F62">
+            <wp:extent cx="5791200" cy="247650"/>
+            <wp:effectExtent l="0" t="0" r="0" b="0"/>
+            <wp:docPr id="61373136" name="Picture 1"/>
+            <wp:cNvGraphicFramePr>
+              <a:graphicFrameLocks xmlns:a="http://schemas.openxmlformats.org/drawingml/2006/main" noChangeAspect="1"/>
+            </wp:cNvGraphicFramePr>
+            <a:graphic xmlns:a="http://schemas.openxmlformats.org/drawingml/2006/main">
+              <a:graphicData uri="http://schemas.openxmlformats.org/drawingml/2006/picture">
+                <pic:pic xmlns:pic="http://schemas.openxmlformats.org/drawingml/2006/picture">
+                  <pic:nvPicPr>
+                    <pic:cNvPr id="61373136" name=""/>
+                    <pic:cNvPicPr/>
+                  </pic:nvPicPr>
+                  <pic:blipFill>
+                    <a:blip r:embed="rId48"/>
+                    <a:stretch>
+                      <a:fillRect/>
+                    </a:stretch>
+                  </pic:blipFill>
+                  <pic:spPr>
+                    <a:xfrm>
+                      <a:off x="0" y="0"/>
+                      <a:ext cx="5791200" cy="247650"/>
+                    </a:xfrm>
+                    <a:prstGeom prst="rect">
+                      <a:avLst/>
+                    </a:prstGeom>
+                  </pic:spPr>
+                </pic:pic>
+              </a:graphicData>
+            </a:graphic>
+          </wp:inline>
+        </w:drawing>
+      </w:r>
+    </w:p>
+    <w:p>
+      <w:pPr>
+        <w:pStyle w:val="Heading2"/>
+        <w:rPr>
+          <w:color w:val="3A7C22" w:themeColor="accent6" w:themeShade="BF"/>
+          <w:sz w:val="40"/>
+          <w:szCs w:val="40"/>
+        </w:rPr>
+      </w:pPr>
+      <w:r>
+        <w:rPr>
+          <w:color w:val="3A7C22" w:themeColor="accent6" w:themeShade="BF"/>
+          <w:sz w:val="40"/>
+          <w:szCs w:val="40"/>
+        </w:rPr>
+        <w:t>5.9 Windows Containers</w:t>
+      </w:r>
+    </w:p>
+    <w:p>
+      <w:pPr>
+        <w:rPr>
+          <w:sz w:val="40"/>
+          <w:szCs w:val="40"/>
+        </w:rPr>
+      </w:pPr>
+    </w:p>
+    <w:p>
+      <w:pPr>
+        <w:pStyle w:val="Heading1"/>
+        <w:rPr>
+          <w:color w:val="EE0000"/>
+        </w:rPr>
+      </w:pPr>
+      <w:r>
+        <w:rPr>
+          <w:color w:val="EE0000"/>
+        </w:rPr>
+        <w:t>6. Exploring Docker</w:t>
+      </w:r>
+    </w:p>
+    <w:p>
+      <w:pPr>
+        <w:rPr>
+          <w:sz w:val="40"/>
+          <w:szCs w:val="40"/>
+        </w:rPr>
+      </w:pPr>
+    </w:p>
+    <w:p>
+      <w:pPr>
+        <w:pStyle w:val="Heading2"/>
+        <w:rPr>
+          <w:color w:val="3A7C22" w:themeColor="accent6" w:themeShade="BF"/>
+          <w:sz w:val="40"/>
+          <w:szCs w:val="40"/>
+        </w:rPr>
+      </w:pPr>
+      <w:r>
+        <w:rPr>
+          <w:color w:val="3A7C22" w:themeColor="accent6" w:themeShade="BF"/>
+          <w:sz w:val="40"/>
+          <w:szCs w:val="40"/>
+        </w:rPr>
+        <w:t>6.1 Printing the Docker Version</w:t>
+      </w:r>
+    </w:p>
+    <w:p>
+      <w:pPr>
+        <w:rPr>
+          <w:sz w:val="40"/>
+          <w:szCs w:val="40"/>
+        </w:rPr>
+      </w:pPr>
+      <w:r>
+        <w:rPr>
+          <w:sz w:val="40"/>
+          <w:szCs w:val="40"/>
+        </w:rPr>
+        <w:t>-docker version</w:t>
+      </w:r>
+    </w:p>
+    <w:p>
+      <w:pPr>
+        <w:pStyle w:val="Heading2"/>
+        <w:rPr>
+          <w:color w:val="3A7C22" w:themeColor="accent6" w:themeShade="BF"/>
+          <w:sz w:val="40"/>
+          <w:szCs w:val="40"/>
+        </w:rPr>
+      </w:pPr>
+      <w:r>
+        <w:rPr>
+          <w:color w:val="3A7C22" w:themeColor="accent6" w:themeShade="BF"/>
+          <w:sz w:val="40"/>
+          <w:szCs w:val="40"/>
+        </w:rPr>
+        <w:t>6.2 Server Information</w:t>
+      </w:r>
+    </w:p>
+    <w:p>
+      <w:pPr>
+        <w:rPr>
+          <w:sz w:val="40"/>
+          <w:szCs w:val="40"/>
+        </w:rPr>
+      </w:pPr>
+      <w:r>
+        <w:rPr>
+          <w:sz w:val="40"/>
+          <w:szCs w:val="40"/>
+        </w:rPr>
+        <w:t>-docker system info</w:t>
+      </w:r>
+    </w:p>
+    <w:p>
+      <w:pPr>
+        <w:pStyle w:val="Heading2"/>
+        <w:rPr>
+          <w:color w:val="3A7C22" w:themeColor="accent6" w:themeShade="BF"/>
+          <w:sz w:val="40"/>
+          <w:szCs w:val="40"/>
+        </w:rPr>
+      </w:pPr>
+      <w:r>
+        <w:rPr>
+          <w:color w:val="3A7C22" w:themeColor="accent6" w:themeShade="BF"/>
+          <w:sz w:val="40"/>
+          <w:szCs w:val="40"/>
+        </w:rPr>
+        <w:t>6.3 Download Image Updates</w:t>
+      </w:r>
+    </w:p>
+    <w:p>
+      <w:pPr>
+        <w:rPr>
+          <w:sz w:val="40"/>
+          <w:szCs w:val="40"/>
+        </w:rPr>
+      </w:pPr>
+      <w:r>
+        <w:rPr>
+          <w:sz w:val="40"/>
+          <w:szCs w:val="40"/>
+        </w:rPr>
+        <w:t>-docker image pull &lt;name</w:t>
+      </w:r>
+      <w:proofErr w:type="gramStart"/>
+      <w:r>
+        <w:rPr>
+          <w:sz w:val="40"/>
+          <w:szCs w:val="40"/>
+        </w:rPr>
+        <w:t>&gt;:latest</w:t>
+      </w:r>
+      <w:proofErr w:type="gramEnd"/>
+    </w:p>
+    <w:p>
+      <w:pPr>
+        <w:pStyle w:val="Heading2"/>
+        <w:rPr>
+          <w:color w:val="3A7C22" w:themeColor="accent6" w:themeShade="BF"/>
+          <w:sz w:val="40"/>
+          <w:szCs w:val="40"/>
+        </w:rPr>
+      </w:pPr>
+      <w:r>
+        <w:rPr>
+          <w:color w:val="3A7C22" w:themeColor="accent6" w:themeShade="BF"/>
+          <w:sz w:val="40"/>
+          <w:szCs w:val="40"/>
+        </w:rPr>
+        <w:t>6.4 Inspect a Container</w:t>
+      </w:r>
+    </w:p>
+    <w:p>
+      <w:pPr>
+        <w:rPr>
+          <w:sz w:val="40"/>
+          <w:szCs w:val="40"/>
+        </w:rPr>
+      </w:pPr>
+      <w:r>
+        <w:rPr>
+          <w:sz w:val="40"/>
+          <w:szCs w:val="40"/>
+        </w:rPr>
+        <w:t>-docker container inspect &lt;id&gt;</w:t>
+      </w:r>
+    </w:p>
+    <w:p>
+      <w:pPr>
+        <w:pStyle w:val="Heading2"/>
+        <w:rPr>
+          <w:color w:val="3A7C22" w:themeColor="accent6" w:themeShade="BF"/>
+          <w:sz w:val="40"/>
+          <w:szCs w:val="40"/>
+        </w:rPr>
+      </w:pPr>
+      <w:r>
+        <w:rPr>
+          <w:color w:val="3A7C22" w:themeColor="accent6" w:themeShade="BF"/>
+          <w:sz w:val="40"/>
+          <w:szCs w:val="40"/>
+        </w:rPr>
+        <w:t>6.5 Explore the Shell</w:t>
+      </w:r>
+    </w:p>
+    <w:p>
+      <w:pPr>
+        <w:rPr>
+          <w:sz w:val="40"/>
+          <w:szCs w:val="40"/>
+        </w:rPr>
+      </w:pPr>
+      <w:r>
+        <w:rPr>
+          <w:sz w:val="40"/>
+          <w:szCs w:val="40"/>
+        </w:rPr>
+        <w:t>-docker container run --rm -it &lt;image&gt; /bin/bash</w:t>
+      </w:r>
+    </w:p>
+    <w:p>
+      <w:pPr>
+        <w:pStyle w:val="Heading2"/>
+        <w:rPr>
+          <w:color w:val="3A7C22" w:themeColor="accent6" w:themeShade="BF"/>
+          <w:sz w:val="40"/>
+          <w:szCs w:val="40"/>
+        </w:rPr>
+      </w:pPr>
+      <w:r>
+        <w:rPr>
+          <w:color w:val="3A7C22" w:themeColor="accent6" w:themeShade="BF"/>
+          <w:sz w:val="40"/>
+          <w:szCs w:val="40"/>
+        </w:rPr>
+        <w:lastRenderedPageBreak/>
+        <w:t>6.6 Return a Result</w:t>
+      </w:r>
+    </w:p>
+    <w:p>
+      <w:pPr>
+        <w:rPr>
+          <w:sz w:val="40"/>
+          <w:szCs w:val="40"/>
+        </w:rPr>
+      </w:pPr>
+    </w:p>
+    <w:p>
+      <w:pPr>
+        <w:pStyle w:val="Heading2"/>
+        <w:rPr>
+          <w:color w:val="3A7C22" w:themeColor="accent6" w:themeShade="BF"/>
+          <w:sz w:val="40"/>
+          <w:szCs w:val="40"/>
+        </w:rPr>
+      </w:pPr>
+      <w:r>
+        <w:rPr>
+          <w:color w:val="3A7C22" w:themeColor="accent6" w:themeShade="BF"/>
+          <w:sz w:val="40"/>
+          <w:szCs w:val="40"/>
+        </w:rPr>
+        <w:t>6.7 Get inside a Running Container</w:t>
+      </w:r>
     </w:p>
     <w:p>
       <w:pPr>
         <w:pStyle w:val="Heading3"/>
         <w:rPr>
-          <w:color w:val="E97132" w:themeColor="accent2"/>
-          <w:sz w:val="40"/>
-          <w:szCs w:val="40"/>
-        </w:rPr>
-      </w:pPr>
-      <w:r>
-        <w:rPr>
-          <w:color w:val="E97132" w:themeColor="accent2"/>
-          <w:sz w:val="40"/>
-          <w:szCs w:val="40"/>
-        </w:rPr>
-        <w:t>6.1.1 Testing the private registry</w:t>
-      </w:r>
-    </w:p>
-    <w:p>
-      <w:pPr>
-        <w:rPr>
-          <w:sz w:val="40"/>
-          <w:szCs w:val="40"/>
-        </w:rPr>
-      </w:pPr>
+          <w:sz w:val="40"/>
+          <w:szCs w:val="40"/>
+        </w:rPr>
+      </w:pPr>
+      <w:r>
+        <w:rPr>
+          <w:sz w:val="40"/>
+          <w:szCs w:val="40"/>
+        </w:rPr>
+        <w:t>6.7.1 docker container exec</w:t>
+      </w:r>
+    </w:p>
+    <w:p>
+      <w:pPr>
+        <w:rPr>
+          <w:sz w:val="40"/>
+          <w:szCs w:val="40"/>
+        </w:rPr>
+      </w:pPr>
+      <w:r>
+        <w:rPr>
+          <w:sz w:val="40"/>
+          <w:szCs w:val="40"/>
+        </w:rPr>
+        <w:t>docker container exec -it &lt;id&gt; /bin/bash</w:t>
+      </w:r>
+    </w:p>
+    <w:p>
+      <w:pPr>
+        <w:pStyle w:val="Heading3"/>
+        <w:rPr>
+          <w:sz w:val="40"/>
+          <w:szCs w:val="40"/>
+        </w:rPr>
+      </w:pPr>
+      <w:r>
+        <w:rPr>
+          <w:sz w:val="40"/>
+          <w:szCs w:val="40"/>
+        </w:rPr>
+        <w:t>6.7.2 docker volume</w:t>
+      </w:r>
+    </w:p>
+    <w:p>
+      <w:pPr>
+        <w:rPr>
+          <w:sz w:val="40"/>
+          <w:szCs w:val="40"/>
+        </w:rPr>
+      </w:pPr>
+      <w:r>
+        <w:rPr>
+          <w:sz w:val="40"/>
+          <w:szCs w:val="40"/>
+        </w:rPr>
+        <w:t>-docker volume ls</w:t>
+      </w:r>
+    </w:p>
+    <w:p>
+      <w:pPr>
+        <w:rPr>
+          <w:sz w:val="40"/>
+          <w:szCs w:val="40"/>
+        </w:rPr>
+      </w:pPr>
+      <w:r>
+        <w:rPr>
+          <w:sz w:val="40"/>
+          <w:szCs w:val="40"/>
+        </w:rPr>
+        <w:t>-docker volume create &lt;data&gt;</w:t>
+      </w:r>
+    </w:p>
+    <w:p>
+      <w:pPr>
+        <w:rPr>
+          <w:sz w:val="40"/>
+          <w:szCs w:val="40"/>
+        </w:rPr>
+      </w:pPr>
+      <w:r>
+        <w:rPr>
+          <w:sz w:val="40"/>
+          <w:szCs w:val="40"/>
+        </w:rPr>
+        <w:t>-docker volume inspect &lt;data&gt;</w:t>
+      </w:r>
+    </w:p>
+    <w:p>
+      <w:pPr>
+        <w:rPr>
+          <w:sz w:val="40"/>
+          <w:szCs w:val="40"/>
+        </w:rPr>
+      </w:pPr>
+      <w:r>
+        <w:rPr>
+          <w:sz w:val="40"/>
+          <w:szCs w:val="40"/>
+        </w:rPr>
+        <w:t>-Start a container with data volume:</w:t>
+      </w:r>
+    </w:p>
+    <w:p>
+      <w:pPr>
+        <w:rPr>
+          <w:sz w:val="40"/>
+          <w:szCs w:val="40"/>
+        </w:rPr>
+      </w:pPr>
+      <w:r>
+        <w:rPr>
+          <w:noProof/>
+        </w:rPr>
+        <w:drawing>
+          <wp:inline distT="0" distB="0" distL="0" distR="0" wp14:anchorId="22692693" wp14:editId="64451558">
+            <wp:extent cx="4419600" cy="615054"/>
+            <wp:effectExtent l="0" t="0" r="0" b="0"/>
+            <wp:docPr id="193885185" name="Picture 1" descr="A close up of a text&#10;&#10;AI-generated content may be incorrect."/>
+            <wp:cNvGraphicFramePr>
+              <a:graphicFrameLocks xmlns:a="http://schemas.openxmlformats.org/drawingml/2006/main" noChangeAspect="1"/>
+            </wp:cNvGraphicFramePr>
+            <a:graphic xmlns:a="http://schemas.openxmlformats.org/drawingml/2006/main">
+              <a:graphicData uri="http://schemas.openxmlformats.org/drawingml/2006/picture">
+                <pic:pic xmlns:pic="http://schemas.openxmlformats.org/drawingml/2006/picture">
+                  <pic:nvPicPr>
+                    <pic:cNvPr id="193885185" name="Picture 1" descr="A close up of a text&#10;&#10;AI-generated content may be incorrect."/>
+                    <pic:cNvPicPr/>
+                  </pic:nvPicPr>
+                  <pic:blipFill>
+                    <a:blip r:embed="rId49"/>
+                    <a:stretch>
+                      <a:fillRect/>
+                    </a:stretch>
+                  </pic:blipFill>
+                  <pic:spPr>
+                    <a:xfrm>
+                      <a:off x="0" y="0"/>
+                      <a:ext cx="4436377" cy="617389"/>
+                    </a:xfrm>
+                    <a:prstGeom prst="rect">
+                      <a:avLst/>
+                    </a:prstGeom>
+                  </pic:spPr>
+                </pic:pic>
+              </a:graphicData>
+            </a:graphic>
+          </wp:inline>
+        </w:drawing>
+      </w:r>
+    </w:p>
+    <w:p>
+      <w:pPr>
+        <w:rPr>
+          <w:sz w:val="40"/>
+          <w:szCs w:val="40"/>
+        </w:rPr>
+      </w:pPr>
+      <w:r>
+        <w:rPr>
+          <w:sz w:val="40"/>
+          <w:szCs w:val="40"/>
+        </w:rPr>
+        <w:t>-docker volume rm &lt;data&gt;</w:t>
+      </w:r>
     </w:p>
     <w:p>
       <w:pPr>
         <w:pStyle w:val="Heading2"/>
         <w:rPr>
-          <w:sz w:val="40"/>
-          <w:szCs w:val="40"/>
-        </w:rPr>
-      </w:pPr>
-      <w:r>
-        <w:rPr>
-          <w:sz w:val="40"/>
-          <w:szCs w:val="40"/>
-        </w:rPr>
-        <w:t xml:space="preserve">6.2 Layers are additive </w:t>
+          <w:color w:val="3A7C22" w:themeColor="accent6" w:themeShade="BF"/>
+          <w:sz w:val="40"/>
+          <w:szCs w:val="40"/>
+        </w:rPr>
+      </w:pPr>
+      <w:r>
+        <w:rPr>
+          <w:color w:val="3A7C22" w:themeColor="accent6" w:themeShade="BF"/>
+          <w:sz w:val="40"/>
+          <w:szCs w:val="40"/>
+        </w:rPr>
+        <w:t>6.8 Logging</w:t>
+      </w:r>
+    </w:p>
+    <w:p>
+      <w:pPr>
+        <w:rPr>
+          <w:sz w:val="40"/>
+          <w:szCs w:val="40"/>
+        </w:rPr>
+      </w:pPr>
+    </w:p>
+    <w:p>
+      <w:pPr>
+        <w:pStyle w:val="Heading3"/>
+        <w:rPr>
+          <w:sz w:val="40"/>
+          <w:szCs w:val="40"/>
+        </w:rPr>
+      </w:pPr>
+      <w:r>
+        <w:rPr>
+          <w:sz w:val="40"/>
+          <w:szCs w:val="40"/>
+        </w:rPr>
+        <w:t>6.8.1 docker container logs</w:t>
+      </w:r>
+    </w:p>
+    <w:p>
+      <w:pPr>
+        <w:rPr>
+          <w:sz w:val="40"/>
+          <w:szCs w:val="40"/>
+        </w:rPr>
+      </w:pPr>
+      <w:r>
+        <w:rPr>
+          <w:sz w:val="40"/>
+          <w:szCs w:val="40"/>
+        </w:rPr>
+        <w:t>-docker container logs &lt;name&gt;</w:t>
+      </w:r>
+    </w:p>
+    <w:p>
+      <w:pPr>
+        <w:pStyle w:val="Heading3"/>
+        <w:rPr>
+          <w:sz w:val="40"/>
+          <w:szCs w:val="40"/>
+        </w:rPr>
+      </w:pPr>
+      <w:r>
+        <w:rPr>
+          <w:sz w:val="40"/>
+          <w:szCs w:val="40"/>
+        </w:rPr>
+        <w:t>6.8.2 More advanced Logging</w:t>
       </w:r>
     </w:p>
     <w:p>
@@ -4004,17 +6202,178 @@
       <w:pPr>
         <w:pStyle w:val="Heading2"/>
         <w:rPr>
-          <w:sz w:val="40"/>
-          <w:szCs w:val="40"/>
-        </w:rPr>
-      </w:pPr>
-      <w:r>
-        <w:rPr>
-          <w:sz w:val="40"/>
-          <w:szCs w:val="40"/>
-        </w:rPr>
-        <w:t>6.3 Utilizing the Layer Cache</w:t>
-      </w:r>
+          <w:color w:val="3A7C22" w:themeColor="accent6" w:themeShade="BF"/>
+          <w:sz w:val="40"/>
+          <w:szCs w:val="40"/>
+        </w:rPr>
+      </w:pPr>
+      <w:r>
+        <w:rPr>
+          <w:color w:val="3A7C22" w:themeColor="accent6" w:themeShade="BF"/>
+          <w:sz w:val="40"/>
+          <w:szCs w:val="40"/>
+        </w:rPr>
+        <w:lastRenderedPageBreak/>
+        <w:t>6.9 Monitoring Docker</w:t>
+      </w:r>
+    </w:p>
+    <w:p>
+      <w:pPr>
+        <w:rPr>
+          <w:sz w:val="40"/>
+          <w:szCs w:val="40"/>
+        </w:rPr>
+      </w:pPr>
+    </w:p>
+    <w:p>
+      <w:pPr>
+        <w:pStyle w:val="Heading3"/>
+        <w:rPr>
+          <w:sz w:val="40"/>
+          <w:szCs w:val="40"/>
+        </w:rPr>
+      </w:pPr>
+      <w:r>
+        <w:rPr>
+          <w:sz w:val="40"/>
+          <w:szCs w:val="40"/>
+        </w:rPr>
+        <w:t>6.9.1 Container Statistics</w:t>
+      </w:r>
+    </w:p>
+    <w:p>
+      <w:pPr>
+        <w:rPr>
+          <w:sz w:val="40"/>
+          <w:szCs w:val="40"/>
+        </w:rPr>
+      </w:pPr>
+    </w:p>
+    <w:p>
+      <w:pPr>
+        <w:rPr>
+          <w:sz w:val="40"/>
+          <w:szCs w:val="40"/>
+        </w:rPr>
+      </w:pPr>
+      <w:r>
+        <w:rPr>
+          <w:sz w:val="40"/>
+          <w:szCs w:val="40"/>
+        </w:rPr>
+        <w:t>-Command-line statistics</w:t>
+      </w:r>
+    </w:p>
+    <w:p>
+      <w:pPr>
+        <w:rPr>
+          <w:sz w:val="40"/>
+          <w:szCs w:val="40"/>
+        </w:rPr>
+      </w:pPr>
+      <w:r>
+        <w:rPr>
+          <w:sz w:val="40"/>
+          <w:szCs w:val="40"/>
+        </w:rPr>
+        <w:t>+docker container stats &lt;name&gt;</w:t>
+      </w:r>
+    </w:p>
+    <w:p>
+      <w:pPr>
+        <w:rPr>
+          <w:sz w:val="40"/>
+          <w:szCs w:val="40"/>
+        </w:rPr>
+      </w:pPr>
+      <w:r>
+        <w:rPr>
+          <w:sz w:val="40"/>
+          <w:szCs w:val="40"/>
+        </w:rPr>
+        <w:t>-stats API endpoint</w:t>
+      </w:r>
+    </w:p>
+    <w:p>
+      <w:pPr>
+        <w:rPr>
+          <w:sz w:val="40"/>
+          <w:szCs w:val="40"/>
+        </w:rPr>
+      </w:pPr>
+    </w:p>
+    <w:p>
+      <w:pPr>
+        <w:pStyle w:val="Heading3"/>
+        <w:rPr>
+          <w:sz w:val="40"/>
+          <w:szCs w:val="40"/>
+        </w:rPr>
+      </w:pPr>
+      <w:r>
+        <w:rPr>
+          <w:sz w:val="40"/>
+          <w:szCs w:val="40"/>
+        </w:rPr>
+        <w:t>6.9.2 Container Health Checks</w:t>
+      </w:r>
+    </w:p>
+    <w:p>
+      <w:pPr>
+        <w:rPr>
+          <w:sz w:val="40"/>
+          <w:szCs w:val="40"/>
+        </w:rPr>
+      </w:pPr>
+    </w:p>
+    <w:p>
+      <w:pPr>
+        <w:pStyle w:val="Heading3"/>
+        <w:rPr>
+          <w:sz w:val="40"/>
+          <w:szCs w:val="40"/>
+        </w:rPr>
+      </w:pPr>
+      <w:r>
+        <w:rPr>
+          <w:sz w:val="40"/>
+          <w:szCs w:val="40"/>
+        </w:rPr>
+        <w:t>6.9.3 docker system events</w:t>
+      </w:r>
+    </w:p>
+    <w:p>
+      <w:pPr>
+        <w:rPr>
+          <w:sz w:val="40"/>
+          <w:szCs w:val="40"/>
+        </w:rPr>
+      </w:pPr>
+    </w:p>
+    <w:p>
+      <w:pPr>
+        <w:pStyle w:val="Heading3"/>
+        <w:rPr>
+          <w:sz w:val="40"/>
+          <w:szCs w:val="40"/>
+        </w:rPr>
+      </w:pPr>
+      <w:r>
+        <w:rPr>
+          <w:sz w:val="40"/>
+          <w:szCs w:val="40"/>
+        </w:rPr>
+        <w:t xml:space="preserve">6.9.4 </w:t>
+      </w:r>
+      <w:proofErr w:type="spellStart"/>
+      <w:r>
+        <w:rPr>
+          <w:sz w:val="40"/>
+          <w:szCs w:val="40"/>
+        </w:rPr>
+        <w:t>cAdvisor</w:t>
+      </w:r>
+      <w:proofErr w:type="spellEnd"/>
     </w:p>
     <w:p>
       <w:pPr>
@@ -4028,16 +6387,44 @@
       <w:pPr>
         <w:pStyle w:val="Heading2"/>
         <w:rPr>
-          <w:sz w:val="40"/>
-          <w:szCs w:val="40"/>
-        </w:rPr>
-      </w:pPr>
-      <w:r>
-        <w:rPr>
-          <w:sz w:val="40"/>
-          <w:szCs w:val="40"/>
-        </w:rPr>
-        <w:t>6.4 Directory Caching</w:t>
+          <w:color w:val="3A7C22" w:themeColor="accent6" w:themeShade="BF"/>
+          <w:sz w:val="40"/>
+          <w:szCs w:val="40"/>
+        </w:rPr>
+      </w:pPr>
+      <w:r>
+        <w:rPr>
+          <w:color w:val="3A7C22" w:themeColor="accent6" w:themeShade="BF"/>
+          <w:sz w:val="40"/>
+          <w:szCs w:val="40"/>
+        </w:rPr>
+        <w:t>6.10 Prometheus Monitoring</w:t>
+      </w:r>
+    </w:p>
+    <w:p>
+      <w:pPr>
+        <w:rPr>
+          <w:sz w:val="40"/>
+          <w:szCs w:val="40"/>
+        </w:rPr>
+      </w:pPr>
+    </w:p>
+    <w:p>
+      <w:pPr>
+        <w:pStyle w:val="Heading2"/>
+        <w:rPr>
+          <w:color w:val="3A7C22" w:themeColor="accent6" w:themeShade="BF"/>
+          <w:sz w:val="40"/>
+          <w:szCs w:val="40"/>
+        </w:rPr>
+      </w:pPr>
+      <w:r>
+        <w:rPr>
+          <w:color w:val="3A7C22" w:themeColor="accent6" w:themeShade="BF"/>
+          <w:sz w:val="40"/>
+          <w:szCs w:val="40"/>
+        </w:rPr>
+        <w:t>6.11 Exploration</w:t>
       </w:r>
     </w:p>
     <w:p>
@@ -4052,14 +6439,15 @@
       <w:pPr>
         <w:pStyle w:val="Heading1"/>
         <w:rPr>
-          <w:color w:val="FF0000"/>
-        </w:rPr>
-      </w:pPr>
-      <w:r>
-        <w:rPr>
-          <w:color w:val="FF0000"/>
-        </w:rPr>
-        <w:t>7. Troubleshooting Broken Builds</w:t>
+          <w:color w:val="EE0000"/>
+        </w:rPr>
+      </w:pPr>
+      <w:r>
+        <w:rPr>
+          <w:color w:val="EE0000"/>
+        </w:rPr>
+        <w:lastRenderedPageBreak/>
+        <w:t>8. Explore Docker Compose</w:t>
       </w:r>
     </w:p>
     <w:p>
@@ -4074,16 +6462,268 @@
       <w:pPr>
         <w:pStyle w:val="Heading2"/>
         <w:rPr>
-          <w:sz w:val="40"/>
-          <w:szCs w:val="40"/>
-        </w:rPr>
-      </w:pPr>
-      <w:r>
-        <w:rPr>
-          <w:sz w:val="40"/>
-          <w:szCs w:val="40"/>
-        </w:rPr>
-        <w:t>7.1 Debugging Pre-</w:t>
+          <w:color w:val="3A7C22" w:themeColor="accent6" w:themeShade="BF"/>
+          <w:sz w:val="40"/>
+          <w:szCs w:val="40"/>
+        </w:rPr>
+      </w:pPr>
+      <w:r>
+        <w:rPr>
+          <w:color w:val="3A7C22" w:themeColor="accent6" w:themeShade="BF"/>
+          <w:sz w:val="40"/>
+          <w:szCs w:val="40"/>
+        </w:rPr>
+        <w:t>8.1 Configure Docker Compose</w:t>
+      </w:r>
+    </w:p>
+    <w:p>
+      <w:pPr>
+        <w:rPr>
+          <w:noProof/>
+        </w:rPr>
+      </w:pPr>
+      <w:r>
+        <w:rPr>
+          <w:noProof/>
+        </w:rPr>
+        <w:drawing>
+          <wp:inline distT="0" distB="0" distL="0" distR="0" wp14:anchorId="6F671E4F" wp14:editId="7B2DFD98">
+            <wp:extent cx="2906463" cy="2875722"/>
+            <wp:effectExtent l="0" t="0" r="8255" b="1270"/>
+            <wp:docPr id="1394107029" name="Picture 1" descr="A screenshot of a computer code&#10;&#10;AI-generated content may be incorrect."/>
+            <wp:cNvGraphicFramePr>
+              <a:graphicFrameLocks xmlns:a="http://schemas.openxmlformats.org/drawingml/2006/main" noChangeAspect="1"/>
+            </wp:cNvGraphicFramePr>
+            <a:graphic xmlns:a="http://schemas.openxmlformats.org/drawingml/2006/main">
+              <a:graphicData uri="http://schemas.openxmlformats.org/drawingml/2006/picture">
+                <pic:pic xmlns:pic="http://schemas.openxmlformats.org/drawingml/2006/picture">
+                  <pic:nvPicPr>
+                    <pic:cNvPr id="1394107029" name="Picture 1" descr="A screenshot of a computer code&#10;&#10;AI-generated content may be incorrect."/>
+                    <pic:cNvPicPr/>
+                  </pic:nvPicPr>
+                  <pic:blipFill>
+                    <a:blip r:embed="rId50"/>
+                    <a:stretch>
+                      <a:fillRect/>
+                    </a:stretch>
+                  </pic:blipFill>
+                  <pic:spPr>
+                    <a:xfrm>
+                      <a:off x="0" y="0"/>
+                      <a:ext cx="2917391" cy="2886535"/>
+                    </a:xfrm>
+                    <a:prstGeom prst="rect">
+                      <a:avLst/>
+                    </a:prstGeom>
+                  </pic:spPr>
+                </pic:pic>
+              </a:graphicData>
+            </a:graphic>
+          </wp:inline>
+        </w:drawing>
+      </w:r>
+      <w:r>
+        <w:rPr>
+          <w:noProof/>
+        </w:rPr>
+        <w:t xml:space="preserve"> </w:t>
+      </w:r>
+      <w:r>
+        <w:rPr>
+          <w:noProof/>
+        </w:rPr>
+        <w:drawing>
+          <wp:inline distT="0" distB="0" distL="0" distR="0" wp14:anchorId="42533E5C" wp14:editId="1249154D">
+            <wp:extent cx="2874436" cy="2303540"/>
+            <wp:effectExtent l="0" t="0" r="2540" b="1905"/>
+            <wp:docPr id="211926784" name="Picture 1" descr="A screenshot of a computer&#10;&#10;AI-generated content may be incorrect."/>
+            <wp:cNvGraphicFramePr>
+              <a:graphicFrameLocks xmlns:a="http://schemas.openxmlformats.org/drawingml/2006/main" noChangeAspect="1"/>
+            </wp:cNvGraphicFramePr>
+            <a:graphic xmlns:a="http://schemas.openxmlformats.org/drawingml/2006/main">
+              <a:graphicData uri="http://schemas.openxmlformats.org/drawingml/2006/picture">
+                <pic:pic xmlns:pic="http://schemas.openxmlformats.org/drawingml/2006/picture">
+                  <pic:nvPicPr>
+                    <pic:cNvPr id="211926784" name="Picture 1" descr="A screenshot of a computer&#10;&#10;AI-generated content may be incorrect."/>
+                    <pic:cNvPicPr/>
+                  </pic:nvPicPr>
+                  <pic:blipFill>
+                    <a:blip r:embed="rId51"/>
+                    <a:stretch>
+                      <a:fillRect/>
+                    </a:stretch>
+                  </pic:blipFill>
+                  <pic:spPr>
+                    <a:xfrm>
+                      <a:off x="0" y="0"/>
+                      <a:ext cx="2893490" cy="2318810"/>
+                    </a:xfrm>
+                    <a:prstGeom prst="rect">
+                      <a:avLst/>
+                    </a:prstGeom>
+                  </pic:spPr>
+                </pic:pic>
+              </a:graphicData>
+            </a:graphic>
+          </wp:inline>
+        </w:drawing>
+      </w:r>
+    </w:p>
+    <w:p>
+      <w:pPr>
+        <w:rPr>
+          <w:sz w:val="40"/>
+          <w:szCs w:val="40"/>
+        </w:rPr>
+      </w:pPr>
+      <w:r>
+        <w:rPr>
+          <w:noProof/>
+        </w:rPr>
+        <w:drawing>
+          <wp:inline distT="0" distB="0" distL="0" distR="0" wp14:anchorId="504B4CEE" wp14:editId="30EC8FC4">
+            <wp:extent cx="3249673" cy="2570922"/>
+            <wp:effectExtent l="0" t="0" r="8255" b="1270"/>
+            <wp:docPr id="215234171" name="Picture 1" descr="A screenshot of a computer program&#10;&#10;AI-generated content may be incorrect."/>
+            <wp:cNvGraphicFramePr>
+              <a:graphicFrameLocks xmlns:a="http://schemas.openxmlformats.org/drawingml/2006/main" noChangeAspect="1"/>
+            </wp:cNvGraphicFramePr>
+            <a:graphic xmlns:a="http://schemas.openxmlformats.org/drawingml/2006/main">
+              <a:graphicData uri="http://schemas.openxmlformats.org/drawingml/2006/picture">
+                <pic:pic xmlns:pic="http://schemas.openxmlformats.org/drawingml/2006/picture">
+                  <pic:nvPicPr>
+                    <pic:cNvPr id="215234171" name="Picture 1" descr="A screenshot of a computer program&#10;&#10;AI-generated content may be incorrect."/>
+                    <pic:cNvPicPr/>
+                  </pic:nvPicPr>
+                  <pic:blipFill>
+                    <a:blip r:embed="rId52"/>
+                    <a:stretch>
+                      <a:fillRect/>
+                    </a:stretch>
+                  </pic:blipFill>
+                  <pic:spPr>
+                    <a:xfrm>
+                      <a:off x="0" y="0"/>
+                      <a:ext cx="3257621" cy="2577210"/>
+                    </a:xfrm>
+                    <a:prstGeom prst="rect">
+                      <a:avLst/>
+                    </a:prstGeom>
+                  </pic:spPr>
+                </pic:pic>
+              </a:graphicData>
+            </a:graphic>
+          </wp:inline>
+        </w:drawing>
+      </w:r>
+    </w:p>
+    <w:p>
+      <w:pPr>
+        <w:rPr>
+          <w:sz w:val="40"/>
+          <w:szCs w:val="40"/>
+        </w:rPr>
+      </w:pPr>
+      <w:r>
+        <w:rPr>
+          <w:sz w:val="40"/>
+          <w:szCs w:val="40"/>
+        </w:rPr>
+        <w:t>-version: the version of Compose configuration language this file was designed for.</w:t>
+      </w:r>
+    </w:p>
+    <w:p>
+      <w:pPr>
+        <w:rPr>
+          <w:sz w:val="40"/>
+          <w:szCs w:val="40"/>
+        </w:rPr>
+      </w:pPr>
+      <w:r>
+        <w:rPr>
+          <w:sz w:val="40"/>
+          <w:szCs w:val="40"/>
+        </w:rPr>
+        <w:lastRenderedPageBreak/>
+        <w:t>-Docker network: (default) bridge network will bridge the Docker network with host’s networking stack.</w:t>
+      </w:r>
+    </w:p>
+    <w:p>
+      <w:pPr>
+        <w:rPr>
+          <w:sz w:val="40"/>
+          <w:szCs w:val="40"/>
+        </w:rPr>
+      </w:pPr>
+      <w:r>
+        <w:rPr>
+          <w:noProof/>
+        </w:rPr>
+        <w:drawing>
+          <wp:inline distT="0" distB="0" distL="0" distR="0" wp14:anchorId="7485D7CD" wp14:editId="103DED61">
+            <wp:extent cx="1557130" cy="529271"/>
+            <wp:effectExtent l="0" t="0" r="5080" b="4445"/>
+            <wp:docPr id="1729505793" name="Picture 1" descr="A close-up of a text&#10;&#10;AI-generated content may be incorrect."/>
+            <wp:cNvGraphicFramePr>
+              <a:graphicFrameLocks xmlns:a="http://schemas.openxmlformats.org/drawingml/2006/main" noChangeAspect="1"/>
+            </wp:cNvGraphicFramePr>
+            <a:graphic xmlns:a="http://schemas.openxmlformats.org/drawingml/2006/main">
+              <a:graphicData uri="http://schemas.openxmlformats.org/drawingml/2006/picture">
+                <pic:pic xmlns:pic="http://schemas.openxmlformats.org/drawingml/2006/picture">
+                  <pic:nvPicPr>
+                    <pic:cNvPr id="1729505793" name="Picture 1" descr="A close-up of a text&#10;&#10;AI-generated content may be incorrect."/>
+                    <pic:cNvPicPr/>
+                  </pic:nvPicPr>
+                  <pic:blipFill>
+                    <a:blip r:embed="rId53"/>
+                    <a:stretch>
+                      <a:fillRect/>
+                    </a:stretch>
+                  </pic:blipFill>
+                  <pic:spPr>
+                    <a:xfrm>
+                      <a:off x="0" y="0"/>
+                      <a:ext cx="1562597" cy="531129"/>
+                    </a:xfrm>
+                    <a:prstGeom prst="rect">
+                      <a:avLst/>
+                    </a:prstGeom>
+                  </pic:spPr>
+                </pic:pic>
+              </a:graphicData>
+            </a:graphic>
+          </wp:inline>
+        </w:drawing>
+      </w:r>
+    </w:p>
+    <w:p>
+      <w:pPr>
+        <w:rPr>
+          <w:sz w:val="40"/>
+          <w:szCs w:val="40"/>
+        </w:rPr>
+      </w:pPr>
+      <w:r>
+        <w:rPr>
+          <w:sz w:val="40"/>
+          <w:szCs w:val="40"/>
+        </w:rPr>
+        <w:t>-volumes: mount local directories into containers.</w:t>
+      </w:r>
+    </w:p>
+    <w:p>
+      <w:pPr>
+        <w:rPr>
+          <w:sz w:val="40"/>
+          <w:szCs w:val="40"/>
+        </w:rPr>
+      </w:pPr>
+      <w:r>
+        <w:rPr>
+          <w:sz w:val="40"/>
+          <w:szCs w:val="40"/>
+        </w:rPr>
+        <w:t>-</w:t>
       </w:r>
       <w:proofErr w:type="spellStart"/>
       <w:r>
@@ -4091,7 +6731,15 @@
           <w:sz w:val="40"/>
           <w:szCs w:val="40"/>
         </w:rPr>
-        <w:t>BuildKit</w:t>
+        <w:t>depends_</w:t>
+      </w:r>
+      <w:proofErr w:type="gramStart"/>
+      <w:r>
+        <w:rPr>
+          <w:sz w:val="40"/>
+          <w:szCs w:val="40"/>
+        </w:rPr>
+        <w:t>on</w:t>
       </w:r>
       <w:proofErr w:type="spellEnd"/>
       <w:r>
@@ -4099,49 +6747,473 @@
           <w:sz w:val="40"/>
           <w:szCs w:val="40"/>
         </w:rPr>
-        <w:t xml:space="preserve"> Images</w:t>
-      </w:r>
-    </w:p>
-    <w:p>
-      <w:pPr>
-        <w:rPr>
-          <w:sz w:val="40"/>
-          <w:szCs w:val="40"/>
-        </w:rPr>
-      </w:pPr>
+        <w:t>:</w:t>
+      </w:r>
+      <w:proofErr w:type="gramEnd"/>
+      <w:r>
+        <w:rPr>
+          <w:sz w:val="40"/>
+          <w:szCs w:val="40"/>
+        </w:rPr>
+        <w:t xml:space="preserve">  you can leverage the HEALTHCHECK</w:t>
+      </w:r>
+    </w:p>
+    <w:p>
+      <w:pPr>
+        <w:rPr>
+          <w:sz w:val="40"/>
+          <w:szCs w:val="40"/>
+        </w:rPr>
+      </w:pPr>
+      <w:r>
+        <w:rPr>
+          <w:noProof/>
+        </w:rPr>
+        <w:drawing>
+          <wp:inline distT="0" distB="0" distL="0" distR="0" wp14:anchorId="339CC12D" wp14:editId="44004A41">
+            <wp:extent cx="2517913" cy="489594"/>
+            <wp:effectExtent l="0" t="0" r="0" b="5715"/>
+            <wp:docPr id="500557753" name="Picture 1" descr="A close-up of a word&#10;&#10;AI-generated content may be incorrect."/>
+            <wp:cNvGraphicFramePr>
+              <a:graphicFrameLocks xmlns:a="http://schemas.openxmlformats.org/drawingml/2006/main" noChangeAspect="1"/>
+            </wp:cNvGraphicFramePr>
+            <a:graphic xmlns:a="http://schemas.openxmlformats.org/drawingml/2006/main">
+              <a:graphicData uri="http://schemas.openxmlformats.org/drawingml/2006/picture">
+                <pic:pic xmlns:pic="http://schemas.openxmlformats.org/drawingml/2006/picture">
+                  <pic:nvPicPr>
+                    <pic:cNvPr id="500557753" name="Picture 1" descr="A close-up of a word&#10;&#10;AI-generated content may be incorrect."/>
+                    <pic:cNvPicPr/>
+                  </pic:nvPicPr>
+                  <pic:blipFill>
+                    <a:blip r:embed="rId54"/>
+                    <a:stretch>
+                      <a:fillRect/>
+                    </a:stretch>
+                  </pic:blipFill>
+                  <pic:spPr>
+                    <a:xfrm>
+                      <a:off x="0" y="0"/>
+                      <a:ext cx="2522624" cy="490510"/>
+                    </a:xfrm>
+                    <a:prstGeom prst="rect">
+                      <a:avLst/>
+                    </a:prstGeom>
+                  </pic:spPr>
+                </pic:pic>
+              </a:graphicData>
+            </a:graphic>
+          </wp:inline>
+        </w:drawing>
+      </w:r>
     </w:p>
     <w:p>
       <w:pPr>
         <w:pStyle w:val="Heading2"/>
         <w:rPr>
-          <w:sz w:val="40"/>
-          <w:szCs w:val="40"/>
-        </w:rPr>
-      </w:pPr>
-      <w:r>
-        <w:rPr>
-          <w:sz w:val="40"/>
-          <w:szCs w:val="40"/>
-        </w:rPr>
-        <w:t xml:space="preserve">7.2 Debugging </w:t>
+          <w:color w:val="3A7C22" w:themeColor="accent6" w:themeShade="BF"/>
+          <w:sz w:val="40"/>
+          <w:szCs w:val="40"/>
+        </w:rPr>
+      </w:pPr>
+      <w:r>
+        <w:rPr>
+          <w:color w:val="3A7C22" w:themeColor="accent6" w:themeShade="BF"/>
+          <w:sz w:val="40"/>
+          <w:szCs w:val="40"/>
+        </w:rPr>
+        <w:t>8.2 Launch Services</w:t>
+      </w:r>
+    </w:p>
+    <w:p>
+      <w:pPr>
+        <w:rPr>
+          <w:sz w:val="40"/>
+          <w:szCs w:val="40"/>
+        </w:rPr>
+      </w:pPr>
+      <w:r>
+        <w:rPr>
+          <w:sz w:val="40"/>
+          <w:szCs w:val="40"/>
+        </w:rPr>
+        <w:t>-</w:t>
+      </w:r>
+      <w:r>
+        <w:rPr>
+          <w:b/>
+          <w:bCs/>
+          <w:sz w:val="40"/>
+          <w:szCs w:val="40"/>
+        </w:rPr>
+        <w:t>docker compose config</w:t>
+      </w:r>
+      <w:r>
+        <w:rPr>
+          <w:sz w:val="40"/>
+          <w:szCs w:val="40"/>
+        </w:rPr>
+        <w:t>: confirm the configuration is correct.</w:t>
+      </w:r>
+    </w:p>
+    <w:p>
+      <w:pPr>
+        <w:rPr>
+          <w:sz w:val="40"/>
+          <w:szCs w:val="40"/>
+        </w:rPr>
+      </w:pPr>
+      <w:r>
+        <w:rPr>
+          <w:sz w:val="40"/>
+          <w:szCs w:val="40"/>
+        </w:rPr>
+        <w:t>-</w:t>
+      </w:r>
+      <w:r>
+        <w:rPr>
+          <w:b/>
+          <w:bCs/>
+          <w:sz w:val="40"/>
+          <w:szCs w:val="40"/>
+        </w:rPr>
+        <w:t>docker compose build (-d)</w:t>
+      </w:r>
+    </w:p>
+    <w:p>
+      <w:pPr>
+        <w:rPr>
+          <w:b/>
+          <w:bCs/>
+          <w:sz w:val="40"/>
+          <w:szCs w:val="40"/>
+        </w:rPr>
+      </w:pPr>
+      <w:r>
+        <w:rPr>
+          <w:sz w:val="40"/>
+          <w:szCs w:val="40"/>
+        </w:rPr>
+        <w:t>-</w:t>
+      </w:r>
+      <w:r>
+        <w:rPr>
+          <w:b/>
+          <w:bCs/>
+          <w:sz w:val="40"/>
+          <w:szCs w:val="40"/>
+        </w:rPr>
+        <w:t>docker compose logs</w:t>
+      </w:r>
+    </w:p>
+    <w:p>
+      <w:pPr>
+        <w:rPr>
+          <w:sz w:val="40"/>
+          <w:szCs w:val="40"/>
+        </w:rPr>
+      </w:pPr>
+      <w:r>
+        <w:rPr>
+          <w:sz w:val="40"/>
+          <w:szCs w:val="40"/>
+        </w:rPr>
+        <w:t>-</w:t>
+      </w:r>
+      <w:r>
+        <w:rPr>
+          <w:b/>
+          <w:bCs/>
+          <w:sz w:val="40"/>
+          <w:szCs w:val="40"/>
+        </w:rPr>
+        <w:t>docker compose stop/start/pause/</w:t>
       </w:r>
       <w:proofErr w:type="spellStart"/>
       <w:r>
         <w:rPr>
-          <w:sz w:val="40"/>
-          <w:szCs w:val="40"/>
-        </w:rPr>
-        <w:t>BuildKit</w:t>
+          <w:b/>
+          <w:bCs/>
+          <w:sz w:val="40"/>
+          <w:szCs w:val="40"/>
+        </w:rPr>
+        <w:t>unpause</w:t>
       </w:r>
       <w:proofErr w:type="spellEnd"/>
       <w:r>
         <w:rPr>
-          <w:sz w:val="40"/>
-          <w:szCs w:val="40"/>
-        </w:rPr>
-        <w:t xml:space="preserve"> Images</w:t>
-      </w:r>
-    </w:p>
+          <w:b/>
+          <w:bCs/>
+          <w:sz w:val="40"/>
+          <w:szCs w:val="40"/>
+        </w:rPr>
+        <w:t xml:space="preserve"> &lt;name&gt;</w:t>
+      </w:r>
+    </w:p>
+    <w:p>
+      <w:pPr>
+        <w:rPr>
+          <w:sz w:val="40"/>
+          <w:szCs w:val="40"/>
+        </w:rPr>
+      </w:pPr>
+      <w:r>
+        <w:rPr>
+          <w:sz w:val="40"/>
+          <w:szCs w:val="40"/>
+        </w:rPr>
+        <w:t>-</w:t>
+      </w:r>
+      <w:r>
+        <w:rPr>
+          <w:b/>
+          <w:bCs/>
+          <w:sz w:val="40"/>
+          <w:szCs w:val="40"/>
+        </w:rPr>
+        <w:t>docker compose down</w:t>
+      </w:r>
+    </w:p>
+    <w:p>
+      <w:pPr>
+        <w:rPr>
+          <w:sz w:val="40"/>
+          <w:szCs w:val="40"/>
+        </w:rPr>
+      </w:pPr>
+    </w:p>
+    <w:p>
+      <w:pPr>
+        <w:pStyle w:val="Heading2"/>
+        <w:rPr>
+          <w:color w:val="3A7C22" w:themeColor="accent6" w:themeShade="BF"/>
+          <w:sz w:val="40"/>
+          <w:szCs w:val="40"/>
+        </w:rPr>
+      </w:pPr>
+      <w:r>
+        <w:rPr>
+          <w:color w:val="3A7C22" w:themeColor="accent6" w:themeShade="BF"/>
+          <w:sz w:val="40"/>
+          <w:szCs w:val="40"/>
+        </w:rPr>
+        <w:t xml:space="preserve">8.3 Explore </w:t>
+      </w:r>
+      <w:proofErr w:type="spellStart"/>
+      <w:r>
+        <w:rPr>
+          <w:color w:val="3A7C22" w:themeColor="accent6" w:themeShade="BF"/>
+          <w:sz w:val="40"/>
+          <w:szCs w:val="40"/>
+        </w:rPr>
+        <w:t>Rocket.Chat</w:t>
+      </w:r>
+      <w:proofErr w:type="spellEnd"/>
+    </w:p>
+    <w:p>
+      <w:pPr>
+        <w:rPr>
+          <w:sz w:val="40"/>
+          <w:szCs w:val="40"/>
+        </w:rPr>
+      </w:pPr>
+    </w:p>
+    <w:p>
+      <w:pPr>
+        <w:pStyle w:val="Heading2"/>
+        <w:rPr>
+          <w:color w:val="3A7C22" w:themeColor="accent6" w:themeShade="BF"/>
+          <w:sz w:val="40"/>
+          <w:szCs w:val="40"/>
+        </w:rPr>
+      </w:pPr>
+      <w:r>
+        <w:rPr>
+          <w:color w:val="3A7C22" w:themeColor="accent6" w:themeShade="BF"/>
+          <w:sz w:val="40"/>
+          <w:szCs w:val="40"/>
+        </w:rPr>
+        <w:lastRenderedPageBreak/>
+        <w:t>8.4 Exercise Docker Compose</w:t>
+      </w:r>
+    </w:p>
+    <w:p>
+      <w:pPr>
+        <w:rPr>
+          <w:sz w:val="40"/>
+          <w:szCs w:val="40"/>
+        </w:rPr>
+      </w:pPr>
+      <w:r>
+        <w:rPr>
+          <w:sz w:val="40"/>
+          <w:szCs w:val="40"/>
+        </w:rPr>
+        <w:t>-</w:t>
+      </w:r>
+      <w:r>
+        <w:rPr>
+          <w:b/>
+          <w:bCs/>
+          <w:sz w:val="40"/>
+          <w:szCs w:val="40"/>
+        </w:rPr>
+        <w:t>docker compose top</w:t>
+      </w:r>
+      <w:r>
+        <w:rPr>
+          <w:sz w:val="40"/>
+          <w:szCs w:val="40"/>
+        </w:rPr>
+        <w:t>: see an overview.</w:t>
+      </w:r>
+    </w:p>
+    <w:p>
+      <w:pPr>
+        <w:rPr>
+          <w:sz w:val="40"/>
+          <w:szCs w:val="40"/>
+        </w:rPr>
+      </w:pPr>
+      <w:r>
+        <w:rPr>
+          <w:sz w:val="40"/>
+          <w:szCs w:val="40"/>
+        </w:rPr>
+        <w:t>-</w:t>
+      </w:r>
+      <w:r>
+        <w:rPr>
+          <w:b/>
+          <w:bCs/>
+          <w:sz w:val="40"/>
+          <w:szCs w:val="40"/>
+        </w:rPr>
+        <w:t>docker compose exec &lt;name&gt; bash</w:t>
+      </w:r>
+    </w:p>
+    <w:p>
+      <w:pPr>
+        <w:rPr>
+          <w:sz w:val="40"/>
+          <w:szCs w:val="40"/>
+        </w:rPr>
+      </w:pPr>
+    </w:p>
+    <w:p>
+      <w:pPr>
+        <w:pStyle w:val="Heading2"/>
+        <w:rPr>
+          <w:color w:val="3A7C22" w:themeColor="accent6" w:themeShade="BF"/>
+          <w:sz w:val="40"/>
+          <w:szCs w:val="40"/>
+        </w:rPr>
+      </w:pPr>
+      <w:r>
+        <w:rPr>
+          <w:color w:val="3A7C22" w:themeColor="accent6" w:themeShade="BF"/>
+          <w:sz w:val="40"/>
+          <w:szCs w:val="40"/>
+        </w:rPr>
+        <w:t>8.5 Manage Configuration</w:t>
+      </w:r>
+    </w:p>
+    <w:p>
+      <w:pPr>
+        <w:rPr>
+          <w:sz w:val="40"/>
+          <w:szCs w:val="40"/>
+        </w:rPr>
+      </w:pPr>
+    </w:p>
+    <w:p>
+      <w:pPr>
+        <w:pStyle w:val="Heading3"/>
+        <w:rPr>
+          <w:sz w:val="40"/>
+          <w:szCs w:val="40"/>
+        </w:rPr>
+      </w:pPr>
+      <w:r>
+        <w:rPr>
+          <w:sz w:val="40"/>
+          <w:szCs w:val="40"/>
+        </w:rPr>
+        <w:t>8.5.1 Default Values</w:t>
+      </w:r>
+    </w:p>
+    <w:p>
+      <w:pPr>
+        <w:rPr>
+          <w:sz w:val="40"/>
+          <w:szCs w:val="40"/>
+        </w:rPr>
+      </w:pPr>
+    </w:p>
+    <w:p>
+      <w:pPr>
+        <w:pStyle w:val="Heading3"/>
+        <w:rPr>
+          <w:sz w:val="40"/>
+          <w:szCs w:val="40"/>
+        </w:rPr>
+      </w:pPr>
+      <w:r>
+        <w:rPr>
+          <w:sz w:val="40"/>
+          <w:szCs w:val="40"/>
+        </w:rPr>
+        <w:t>8.5.2 Mandatory Values</w:t>
+      </w:r>
+    </w:p>
+    <w:p>
+      <w:pPr>
+        <w:rPr>
+          <w:sz w:val="40"/>
+          <w:szCs w:val="40"/>
+        </w:rPr>
+      </w:pPr>
+    </w:p>
+    <w:p>
+      <w:pPr>
+        <w:pStyle w:val="Heading3"/>
+        <w:rPr>
+          <w:sz w:val="40"/>
+          <w:szCs w:val="40"/>
+        </w:rPr>
+      </w:pPr>
+      <w:r>
+        <w:rPr>
+          <w:sz w:val="40"/>
+          <w:szCs w:val="40"/>
+        </w:rPr>
+        <w:t xml:space="preserve">8.5.3 The </w:t>
+      </w:r>
+      <w:proofErr w:type="spellStart"/>
+      <w:r>
+        <w:rPr>
+          <w:sz w:val="40"/>
+          <w:szCs w:val="40"/>
+        </w:rPr>
+        <w:t>dotenv</w:t>
+      </w:r>
+      <w:proofErr w:type="spellEnd"/>
+      <w:r>
+        <w:rPr>
+          <w:sz w:val="40"/>
+          <w:szCs w:val="40"/>
+        </w:rPr>
+        <w:t xml:space="preserve"> File</w:t>
+      </w:r>
+    </w:p>
+    <w:p>
+      <w:pPr>
+        <w:rPr>
+          <w:sz w:val="40"/>
+          <w:szCs w:val="40"/>
+        </w:rPr>
+      </w:pPr>
+    </w:p>
+    <w:p/>
     <w:sectPr>
       <w:pgSz w:w="12240" w:h="15840"/>
       <w:pgMar w:top="1440" w:right="1440" w:bottom="1440" w:left="1440" w:header="720" w:footer="720" w:gutter="0"/>

</xml_diff>